<commit_message>
Mise à jour des ECTS
</commit_message>
<xml_diff>
--- a/template/S1/bulletins/_bulletin.docx
+++ b/template/S1/bulletins/_bulletin.docx
@@ -89,7 +89,15 @@
           <w:color w:val="0A5C81"/>
           <w:sz w:val="24"/>
         </w:rPr>
-        <w:t>Semestre 1</w:t>
+        <w:t xml:space="preserve">Semestre </w:t>
+      </w:r>
+      <w:r>
+        <w:rPr>
+          <w:rFonts w:ascii="Poppins" w:hAnsi="Poppins" w:cs="Poppins"/>
+          <w:color w:val="0A5C81"/>
+          <w:sz w:val="24"/>
+        </w:rPr>
+        <w:t>3</w:t>
       </w:r>
     </w:p>
     <w:tbl>
@@ -131,15 +139,6 @@
               </w:rPr>
               <w:t xml:space="preserve">Apprenant : </w:t>
             </w:r>
-            <w:r>
-              <w:rPr>
-                <w:rFonts w:ascii="Poppins" w:hAnsi="Poppins" w:cs="Poppins"/>
-                <w:color w:val="0A5C81"/>
-                <w:sz w:val="18"/>
-                <w:szCs w:val="22"/>
-              </w:rPr>
-              <w:t xml:space="preserve"/>
-            </w:r>
           </w:p>
           <w:p>
             <w:pPr>
@@ -160,16 +159,7 @@
                 <w:sz w:val="18"/>
                 <w:szCs w:val="22"/>
               </w:rPr>
-              <w:t xml:space="preserve">Date de naissance :</w:t>
-            </w:r>
-            <w:r>
-              <w:rPr>
-                <w:rFonts w:ascii="Poppins" w:hAnsi="Poppins" w:cs="Poppins"/>
-                <w:color w:val="0A5C81"/>
-                <w:sz w:val="18"/>
-                <w:szCs w:val="22"/>
-              </w:rPr>
-              <w:t xml:space="preserve"> </w:t>
+              <w:t xml:space="preserve">Date de naissance : </w:t>
             </w:r>
           </w:p>
         </w:tc>
@@ -196,16 +186,7 @@
                 <w:sz w:val="18"/>
                 <w:szCs w:val="22"/>
               </w:rPr>
-              <w:t xml:space="preserve">Groupe :</w:t>
-            </w:r>
-            <w:r>
-              <w:rPr>
-                <w:rFonts w:ascii="Poppins" w:hAnsi="Poppins" w:cs="Poppins"/>
-                <w:color w:val="0A5C81"/>
-                <w:sz w:val="18"/>
-                <w:szCs w:val="22"/>
-              </w:rPr>
-              <w:t xml:space="preserve"> </w:t>
+              <w:t xml:space="preserve">Groupe : </w:t>
             </w:r>
           </w:p>
           <w:p>
@@ -227,16 +208,7 @@
                 <w:sz w:val="18"/>
                 <w:szCs w:val="22"/>
               </w:rPr>
-              <w:t xml:space="preserve">Campus :</w:t>
-            </w:r>
-            <w:r>
-              <w:rPr>
-                <w:rFonts w:ascii="Poppins" w:hAnsi="Poppins" w:cs="Poppins"/>
-                <w:color w:val="0A5C81"/>
-                <w:sz w:val="18"/>
-                <w:szCs w:val="22"/>
-              </w:rPr>
-              <w:t xml:space="preserve"> </w:t>
+              <w:t xml:space="preserve">Campus : </w:t>
             </w:r>
           </w:p>
         </w:tc>
@@ -533,7 +505,7 @@
                 <w:sz w:val="18"/>
                 <w:szCs w:val="22"/>
               </w:rPr>
-              <w:t xml:space="preserve">Stratégie et Solutions Immobilières</w:t>
+              <w:t xml:space="preserve">PropTech et Innovation</w:t>
             </w:r>
           </w:p>
         </w:tc>
@@ -627,7 +599,7 @@
                 <w:sz w:val="18"/>
                 <w:szCs w:val="22"/>
               </w:rPr>
-              <w:t xml:space="preserve">Finance Immobilière</w:t>
+              <w:t xml:space="preserve">Economie Immobilière II</w:t>
             </w:r>
           </w:p>
         </w:tc>
@@ -703,6 +675,7 @@
         <w:tc>
           <w:tcPr>
             <w:tcW w:w="5813" w:type="dxa"/>
+            <w:shd w:val="clear" w:color="auto" w:fill="F2F2F2" w:themeFill="background1" w:themeFillShade="F2"/>
           </w:tcPr>
           <w:p>
             <w:pPr>
@@ -711,38 +684,45 @@
               <w:jc w:val="both"/>
               <w:rPr>
                 <w:rFonts w:ascii="Poppins" w:hAnsi="Poppins" w:cs="Poppins"/>
-                <w:sz w:val="18"/>
-                <w:szCs w:val="22"/>
-              </w:rPr>
-            </w:pPr>
-            <w:r>
-              <w:rPr>
-                <w:rFonts w:ascii="Poppins" w:hAnsi="Poppins" w:cs="Poppins"/>
-                <w:sz w:val="18"/>
-                <w:szCs w:val="22"/>
-              </w:rPr>
-              <w:t xml:space="preserve">Economie Immobilière I</w:t>
+                <w:b/>
+                <w:bCs/>
+                <w:sz w:val="18"/>
+                <w:szCs w:val="22"/>
+              </w:rPr>
+            </w:pPr>
+            <w:r>
+              <w:rPr>
+                <w:rFonts w:ascii="Poppins" w:hAnsi="Poppins" w:cs="Poppins"/>
+                <w:b/>
+                <w:bCs/>
+                <w:sz w:val="18"/>
+                <w:szCs w:val="22"/>
+              </w:rPr>
+              <w:t xml:space="preserve">UE 3 – Aménagement  Urbanisme</w:t>
             </w:r>
           </w:p>
         </w:tc>
         <w:tc>
           <w:tcPr>
             <w:tcW w:w="1984" w:type="dxa"/>
-          </w:tcPr>
-          <w:p>
-            <w:pPr>
-              <w:spacing w:before="0" w:after="0"/>
-              <w:ind w:left="0"/>
-              <w:jc w:val="center"/>
-              <w:rPr>
-                <w:rFonts w:ascii="Poppins" w:hAnsi="Poppins" w:cs="Poppins"/>
-                <w:sz w:val="18"/>
-                <w:szCs w:val="22"/>
-              </w:rPr>
-            </w:pPr>
-            <w:r>
-              <w:rPr>
-                <w:rFonts w:ascii="Poppins" w:hAnsi="Poppins" w:cs="Poppins"/>
+            <w:shd w:val="clear" w:color="auto" w:fill="F2F2F2" w:themeFill="background1" w:themeFillShade="F2"/>
+          </w:tcPr>
+          <w:p>
+            <w:pPr>
+              <w:spacing w:before="0" w:after="0"/>
+              <w:ind w:left="0"/>
+              <w:jc w:val="center"/>
+              <w:rPr>
+                <w:rFonts w:ascii="Poppins" w:hAnsi="Poppins" w:cs="Poppins"/>
+                <w:sz w:val="18"/>
+                <w:szCs w:val="22"/>
+              </w:rPr>
+            </w:pPr>
+            <w:r>
+              <w:rPr>
+                <w:rFonts w:ascii="Poppins" w:hAnsi="Poppins" w:cs="Poppins"/>
+                <w:b/>
+                <w:bCs/>
                 <w:sz w:val="18"/>
                 <w:szCs w:val="22"/>
               </w:rPr>
@@ -753,21 +733,24 @@
         <w:tc>
           <w:tcPr>
             <w:tcW w:w="1843" w:type="dxa"/>
-          </w:tcPr>
-          <w:p>
-            <w:pPr>
-              <w:spacing w:before="0" w:after="0"/>
-              <w:ind w:left="0"/>
-              <w:jc w:val="center"/>
-              <w:rPr>
-                <w:rFonts w:ascii="Poppins" w:hAnsi="Poppins" w:cs="Poppins"/>
-                <w:sz w:val="18"/>
-                <w:szCs w:val="22"/>
-              </w:rPr>
-            </w:pPr>
-            <w:r>
-              <w:rPr>
-                <w:rFonts w:ascii="Poppins" w:hAnsi="Poppins" w:cs="Poppins"/>
+            <w:shd w:val="clear" w:color="auto" w:fill="F2F2F2" w:themeFill="background1" w:themeFillShade="F2"/>
+          </w:tcPr>
+          <w:p>
+            <w:pPr>
+              <w:spacing w:before="0" w:after="0"/>
+              <w:ind w:left="0"/>
+              <w:jc w:val="center"/>
+              <w:rPr>
+                <w:rFonts w:ascii="Poppins" w:hAnsi="Poppins" w:cs="Poppins"/>
+                <w:sz w:val="18"/>
+                <w:szCs w:val="22"/>
+              </w:rPr>
+            </w:pPr>
+            <w:r>
+              <w:rPr>
+                <w:rFonts w:ascii="Poppins" w:hAnsi="Poppins" w:cs="Poppins"/>
+                <w:b/>
+                <w:bCs/>
                 <w:sz w:val="18"/>
                 <w:szCs w:val="22"/>
               </w:rPr>
@@ -778,6 +761,7 @@
         <w:tc>
           <w:tcPr>
             <w:tcW w:w="850" w:type="dxa"/>
+            <w:shd w:val="clear" w:color="auto" w:fill="F2F2F2" w:themeFill="background1" w:themeFillShade="F2"/>
           </w:tcPr>
           <w:p>
             <w:pPr>
@@ -797,6 +781,101 @@
         <w:tc>
           <w:tcPr>
             <w:tcW w:w="5813" w:type="dxa"/>
+          </w:tcPr>
+          <w:p>
+            <w:pPr>
+              <w:spacing w:before="0" w:after="0"/>
+              <w:ind w:left="0"/>
+              <w:jc w:val="both"/>
+              <w:rPr>
+                <w:rFonts w:ascii="Poppins" w:hAnsi="Poppins" w:cs="Poppins"/>
+                <w:sz w:val="18"/>
+                <w:szCs w:val="22"/>
+              </w:rPr>
+            </w:pPr>
+            <w:r>
+              <w:rPr>
+                <w:rFonts w:ascii="Poppins" w:hAnsi="Poppins" w:cs="Poppins"/>
+                <w:noProof/>
+                <w:sz w:val="18"/>
+                <w:szCs w:val="22"/>
+              </w:rPr>
+              <w:t xml:space="preserve">Stratégies et Aménagement des Territoires I</w:t>
+            </w:r>
+          </w:p>
+        </w:tc>
+        <w:tc>
+          <w:tcPr>
+            <w:tcW w:w="1984" w:type="dxa"/>
+          </w:tcPr>
+          <w:p>
+            <w:pPr>
+              <w:spacing w:before="0" w:after="0"/>
+              <w:ind w:left="0"/>
+              <w:jc w:val="center"/>
+              <w:rPr>
+                <w:rFonts w:ascii="Poppins" w:hAnsi="Poppins" w:cs="Poppins"/>
+                <w:sz w:val="18"/>
+                <w:szCs w:val="22"/>
+              </w:rPr>
+            </w:pPr>
+            <w:r>
+              <w:rPr>
+                <w:rFonts w:ascii="Poppins" w:hAnsi="Poppins" w:cs="Poppins"/>
+                <w:sz w:val="18"/>
+                <w:szCs w:val="22"/>
+              </w:rPr>
+              <w:t xml:space="preserve"/>
+            </w:r>
+          </w:p>
+        </w:tc>
+        <w:tc>
+          <w:tcPr>
+            <w:tcW w:w="1843" w:type="dxa"/>
+          </w:tcPr>
+          <w:p>
+            <w:pPr>
+              <w:spacing w:before="0" w:after="0"/>
+              <w:ind w:left="0"/>
+              <w:jc w:val="center"/>
+              <w:rPr>
+                <w:rFonts w:ascii="Poppins" w:hAnsi="Poppins" w:cs="Poppins"/>
+                <w:sz w:val="18"/>
+                <w:szCs w:val="22"/>
+              </w:rPr>
+            </w:pPr>
+            <w:r>
+              <w:rPr>
+                <w:rFonts w:ascii="Poppins" w:hAnsi="Poppins" w:cs="Poppins"/>
+                <w:sz w:val="18"/>
+                <w:szCs w:val="22"/>
+              </w:rPr>
+              <w:t xml:space="preserve"/>
+            </w:r>
+          </w:p>
+        </w:tc>
+        <w:tc>
+          <w:tcPr>
+            <w:tcW w:w="850" w:type="dxa"/>
+          </w:tcPr>
+          <w:p>
+            <w:pPr>
+              <w:spacing w:before="0" w:after="0"/>
+              <w:ind w:left="0"/>
+              <w:jc w:val="center"/>
+              <w:rPr>
+                <w:rFonts w:ascii="Poppins" w:hAnsi="Poppins" w:cs="Poppins"/>
+                <w:sz w:val="18"/>
+                <w:szCs w:val="22"/>
+              </w:rPr>
+            </w:pPr>
+          </w:p>
+        </w:tc>
+      </w:tr>
+      <w:tr>
+        <w:tc>
+          <w:tcPr>
+            <w:tcW w:w="5813" w:type="dxa"/>
             <w:shd w:val="clear" w:color="auto" w:fill="F2F2F2" w:themeFill="background1" w:themeFillShade="F2"/>
           </w:tcPr>
           <w:p>
@@ -820,7 +899,7 @@
                 <w:sz w:val="18"/>
                 <w:szCs w:val="22"/>
               </w:rPr>
-              <w:t xml:space="preserve">UE 2 – Droit</w:t>
+              <w:t xml:space="preserve">UE 4 – Compétences Professionnalisantes</w:t>
             </w:r>
           </w:p>
         </w:tc>
@@ -922,7 +1001,7 @@
                 <w:sz w:val="18"/>
                 <w:szCs w:val="22"/>
               </w:rPr>
-              <w:t xml:space="preserve">Droit des Affaires et des Contrats</w:t>
+              <w:t xml:space="preserve">Communication Digitale, Ecrite et Orale</w:t>
             </w:r>
           </w:p>
         </w:tc>
@@ -998,6 +1077,481 @@
         <w:tc>
           <w:tcPr>
             <w:tcW w:w="5813" w:type="dxa"/>
+          </w:tcPr>
+          <w:p>
+            <w:pPr>
+              <w:spacing w:before="0" w:after="0"/>
+              <w:ind w:left="0"/>
+              <w:jc w:val="both"/>
+              <w:rPr>
+                <w:rFonts w:ascii="Poppins" w:hAnsi="Poppins" w:cs="Poppins"/>
+                <w:sz w:val="18"/>
+                <w:szCs w:val="22"/>
+              </w:rPr>
+            </w:pPr>
+            <w:r>
+              <w:rPr>
+                <w:rFonts w:ascii="Poppins" w:hAnsi="Poppins" w:cs="Poppins"/>
+                <w:noProof/>
+                <w:sz w:val="18"/>
+                <w:szCs w:val="22"/>
+              </w:rPr>
+              <w:t xml:space="preserve">Immersion Professionnelle</w:t>
+            </w:r>
+          </w:p>
+        </w:tc>
+        <w:tc>
+          <w:tcPr>
+            <w:tcW w:w="1984" w:type="dxa"/>
+          </w:tcPr>
+          <w:p>
+            <w:pPr>
+              <w:spacing w:before="0" w:after="0"/>
+              <w:ind w:left="0"/>
+              <w:jc w:val="center"/>
+              <w:rPr>
+                <w:rFonts w:ascii="Poppins" w:hAnsi="Poppins" w:cs="Poppins"/>
+                <w:sz w:val="18"/>
+                <w:szCs w:val="22"/>
+              </w:rPr>
+            </w:pPr>
+            <w:r>
+              <w:rPr>
+                <w:rFonts w:ascii="Poppins" w:hAnsi="Poppins" w:cs="Poppins"/>
+                <w:sz w:val="18"/>
+                <w:szCs w:val="22"/>
+              </w:rPr>
+              <w:t xml:space="preserve"/>
+            </w:r>
+          </w:p>
+        </w:tc>
+        <w:tc>
+          <w:tcPr>
+            <w:tcW w:w="1843" w:type="dxa"/>
+          </w:tcPr>
+          <w:p>
+            <w:pPr>
+              <w:spacing w:before="0" w:after="0"/>
+              <w:ind w:left="0"/>
+              <w:jc w:val="center"/>
+              <w:rPr>
+                <w:rFonts w:ascii="Poppins" w:hAnsi="Poppins" w:cs="Poppins"/>
+                <w:sz w:val="18"/>
+                <w:szCs w:val="22"/>
+              </w:rPr>
+            </w:pPr>
+            <w:r>
+              <w:rPr>
+                <w:rFonts w:ascii="Poppins" w:hAnsi="Poppins" w:cs="Poppins"/>
+                <w:sz w:val="18"/>
+                <w:szCs w:val="22"/>
+              </w:rPr>
+              <w:t xml:space="preserve"/>
+            </w:r>
+          </w:p>
+        </w:tc>
+        <w:tc>
+          <w:tcPr>
+            <w:tcW w:w="850" w:type="dxa"/>
+          </w:tcPr>
+          <w:p>
+            <w:pPr>
+              <w:spacing w:before="0" w:after="0"/>
+              <w:ind w:left="0"/>
+              <w:jc w:val="center"/>
+              <w:rPr>
+                <w:rFonts w:ascii="Poppins" w:hAnsi="Poppins" w:cs="Poppins"/>
+                <w:sz w:val="18"/>
+                <w:szCs w:val="22"/>
+              </w:rPr>
+            </w:pPr>
+          </w:p>
+        </w:tc>
+      </w:tr>
+      <w:tr>
+        <w:tc>
+          <w:tcPr>
+            <w:tcW w:w="5813" w:type="dxa"/>
+          </w:tcPr>
+          <w:p>
+            <w:pPr>
+              <w:spacing w:before="0" w:after="0"/>
+              <w:ind w:left="0"/>
+              <w:jc w:val="both"/>
+              <w:rPr>
+                <w:rFonts w:ascii="Poppins" w:hAnsi="Poppins" w:cs="Poppins"/>
+                <w:sz w:val="18"/>
+                <w:szCs w:val="22"/>
+              </w:rPr>
+            </w:pPr>
+            <w:r>
+              <w:rPr>
+                <w:rFonts w:ascii="Poppins" w:hAnsi="Poppins" w:cs="Poppins"/>
+                <w:noProof/>
+                <w:sz w:val="18"/>
+                <w:szCs w:val="22"/>
+              </w:rPr>
+              <w:t xml:space="preserve">Real Estate English</w:t>
+            </w:r>
+          </w:p>
+        </w:tc>
+        <w:tc>
+          <w:tcPr>
+            <w:tcW w:w="1984" w:type="dxa"/>
+          </w:tcPr>
+          <w:p>
+            <w:pPr>
+              <w:spacing w:before="0" w:after="0"/>
+              <w:ind w:left="0"/>
+              <w:jc w:val="center"/>
+              <w:rPr>
+                <w:rFonts w:ascii="Poppins" w:hAnsi="Poppins" w:cs="Poppins"/>
+                <w:sz w:val="18"/>
+                <w:szCs w:val="22"/>
+              </w:rPr>
+            </w:pPr>
+            <w:r>
+              <w:rPr>
+                <w:rFonts w:ascii="Poppins" w:hAnsi="Poppins" w:cs="Poppins"/>
+                <w:sz w:val="18"/>
+                <w:szCs w:val="22"/>
+              </w:rPr>
+              <w:t xml:space="preserve"/>
+            </w:r>
+          </w:p>
+        </w:tc>
+        <w:tc>
+          <w:tcPr>
+            <w:tcW w:w="1843" w:type="dxa"/>
+          </w:tcPr>
+          <w:p>
+            <w:pPr>
+              <w:spacing w:before="0" w:after="0"/>
+              <w:ind w:left="0"/>
+              <w:jc w:val="center"/>
+              <w:rPr>
+                <w:rFonts w:ascii="Poppins" w:hAnsi="Poppins" w:cs="Poppins"/>
+                <w:sz w:val="18"/>
+                <w:szCs w:val="22"/>
+              </w:rPr>
+            </w:pPr>
+            <w:r>
+              <w:rPr>
+                <w:rFonts w:ascii="Poppins" w:hAnsi="Poppins" w:cs="Poppins"/>
+                <w:sz w:val="18"/>
+                <w:szCs w:val="22"/>
+              </w:rPr>
+              <w:t xml:space="preserve"/>
+            </w:r>
+          </w:p>
+        </w:tc>
+        <w:tc>
+          <w:tcPr>
+            <w:tcW w:w="850" w:type="dxa"/>
+          </w:tcPr>
+          <w:p>
+            <w:pPr>
+              <w:spacing w:before="0" w:after="0"/>
+              <w:ind w:left="0"/>
+              <w:jc w:val="center"/>
+              <w:rPr>
+                <w:rFonts w:ascii="Poppins" w:hAnsi="Poppins" w:cs="Poppins"/>
+                <w:sz w:val="18"/>
+                <w:szCs w:val="22"/>
+              </w:rPr>
+            </w:pPr>
+          </w:p>
+        </w:tc>
+      </w:tr>
+      <w:tr>
+        <w:tc>
+          <w:tcPr>
+            <w:tcW w:w="5813" w:type="dxa"/>
+          </w:tcPr>
+          <w:p>
+            <w:pPr>
+              <w:spacing w:before="0" w:after="0"/>
+              <w:ind w:left="0"/>
+              <w:jc w:val="both"/>
+              <w:rPr>
+                <w:rFonts w:ascii="Poppins" w:hAnsi="Poppins" w:cs="Poppins"/>
+                <w:sz w:val="18"/>
+                <w:szCs w:val="22"/>
+              </w:rPr>
+            </w:pPr>
+            <w:r>
+              <w:rPr>
+                <w:rFonts w:ascii="Poppins" w:hAnsi="Poppins" w:cs="Poppins"/>
+                <w:noProof/>
+                <w:sz w:val="18"/>
+                <w:szCs w:val="22"/>
+              </w:rPr>
+              <w:t xml:space="preserve">Méthodologie de la Recherche</w:t>
+            </w:r>
+          </w:p>
+        </w:tc>
+        <w:tc>
+          <w:tcPr>
+            <w:tcW w:w="1984" w:type="dxa"/>
+          </w:tcPr>
+          <w:p>
+            <w:pPr>
+              <w:spacing w:before="0" w:after="0"/>
+              <w:ind w:left="0"/>
+              <w:jc w:val="center"/>
+              <w:rPr>
+                <w:rFonts w:ascii="Poppins" w:hAnsi="Poppins" w:cs="Poppins"/>
+                <w:sz w:val="18"/>
+                <w:szCs w:val="22"/>
+              </w:rPr>
+            </w:pPr>
+            <w:r>
+              <w:rPr>
+                <w:rFonts w:ascii="Poppins" w:hAnsi="Poppins" w:cs="Poppins"/>
+                <w:sz w:val="18"/>
+                <w:szCs w:val="22"/>
+              </w:rPr>
+              <w:t xml:space="preserve"/>
+            </w:r>
+          </w:p>
+        </w:tc>
+        <w:tc>
+          <w:tcPr>
+            <w:tcW w:w="1843" w:type="dxa"/>
+          </w:tcPr>
+          <w:p>
+            <w:pPr>
+              <w:spacing w:before="0" w:after="0"/>
+              <w:ind w:left="0"/>
+              <w:jc w:val="center"/>
+              <w:rPr>
+                <w:rFonts w:ascii="Poppins" w:hAnsi="Poppins" w:cs="Poppins"/>
+                <w:sz w:val="18"/>
+                <w:szCs w:val="22"/>
+              </w:rPr>
+            </w:pPr>
+            <w:r>
+              <w:rPr>
+                <w:rFonts w:ascii="Poppins" w:hAnsi="Poppins" w:cs="Poppins"/>
+                <w:sz w:val="18"/>
+                <w:szCs w:val="22"/>
+              </w:rPr>
+              <w:t xml:space="preserve"/>
+            </w:r>
+          </w:p>
+        </w:tc>
+        <w:tc>
+          <w:tcPr>
+            <w:tcW w:w="850" w:type="dxa"/>
+          </w:tcPr>
+          <w:p>
+            <w:pPr>
+              <w:spacing w:before="0" w:after="0"/>
+              <w:ind w:left="0"/>
+              <w:jc w:val="center"/>
+              <w:rPr>
+                <w:rFonts w:ascii="Poppins" w:hAnsi="Poppins" w:cs="Poppins"/>
+                <w:sz w:val="18"/>
+                <w:szCs w:val="22"/>
+              </w:rPr>
+            </w:pPr>
+          </w:p>
+        </w:tc>
+      </w:tr>
+      <w:tr>
+        <w:tc>
+          <w:tcPr>
+            <w:tcW w:w="5813" w:type="dxa"/>
+          </w:tcPr>
+          <w:p>
+            <w:pPr>
+              <w:spacing w:before="0" w:after="0"/>
+              <w:ind w:left="0"/>
+              <w:jc w:val="both"/>
+              <w:rPr>
+                <w:rFonts w:ascii="Poppins" w:hAnsi="Poppins" w:cs="Poppins"/>
+                <w:sz w:val="18"/>
+                <w:szCs w:val="22"/>
+              </w:rPr>
+            </w:pPr>
+            <w:r>
+              <w:rPr>
+                <w:rFonts w:ascii="Poppins" w:hAnsi="Poppins" w:cs="Poppins"/>
+                <w:noProof/>
+                <w:sz w:val="18"/>
+                <w:szCs w:val="22"/>
+              </w:rPr>
+              <w:t xml:space="preserve">Rencontres de l'Immobilier</w:t>
+            </w:r>
+          </w:p>
+        </w:tc>
+        <w:tc>
+          <w:tcPr>
+            <w:tcW w:w="1984" w:type="dxa"/>
+          </w:tcPr>
+          <w:p>
+            <w:pPr>
+              <w:spacing w:before="0" w:after="0"/>
+              <w:ind w:left="0"/>
+              <w:jc w:val="center"/>
+              <w:rPr>
+                <w:rFonts w:ascii="Poppins" w:hAnsi="Poppins" w:cs="Poppins"/>
+                <w:sz w:val="18"/>
+                <w:szCs w:val="22"/>
+              </w:rPr>
+            </w:pPr>
+            <w:r>
+              <w:rPr>
+                <w:rFonts w:ascii="Poppins" w:hAnsi="Poppins" w:cs="Poppins"/>
+                <w:sz w:val="18"/>
+                <w:szCs w:val="22"/>
+              </w:rPr>
+              <w:t xml:space="preserve"/>
+            </w:r>
+          </w:p>
+        </w:tc>
+        <w:tc>
+          <w:tcPr>
+            <w:tcW w:w="1843" w:type="dxa"/>
+          </w:tcPr>
+          <w:p>
+            <w:pPr>
+              <w:spacing w:before="0" w:after="0"/>
+              <w:ind w:left="0"/>
+              <w:jc w:val="center"/>
+              <w:rPr>
+                <w:rFonts w:ascii="Poppins" w:hAnsi="Poppins" w:cs="Poppins"/>
+                <w:sz w:val="18"/>
+                <w:szCs w:val="22"/>
+              </w:rPr>
+            </w:pPr>
+            <w:r>
+              <w:rPr>
+                <w:rFonts w:ascii="Poppins" w:hAnsi="Poppins" w:cs="Poppins"/>
+                <w:sz w:val="18"/>
+                <w:szCs w:val="22"/>
+              </w:rPr>
+              <w:t xml:space="preserve"/>
+            </w:r>
+          </w:p>
+        </w:tc>
+        <w:tc>
+          <w:tcPr>
+            <w:tcW w:w="850" w:type="dxa"/>
+          </w:tcPr>
+          <w:p>
+            <w:pPr>
+              <w:spacing w:before="0" w:after="0"/>
+              <w:ind w:left="0"/>
+              <w:jc w:val="center"/>
+              <w:rPr>
+                <w:rFonts w:ascii="Poppins" w:hAnsi="Poppins" w:cs="Poppins"/>
+                <w:sz w:val="18"/>
+                <w:szCs w:val="22"/>
+              </w:rPr>
+            </w:pPr>
+          </w:p>
+        </w:tc>
+      </w:tr>
+      <w:tr>
+        <w:tc>
+          <w:tcPr>
+            <w:tcW w:w="5813" w:type="dxa"/>
+          </w:tcPr>
+          <w:p>
+            <w:pPr>
+              <w:spacing w:before="0" w:after="0"/>
+              <w:ind w:left="0"/>
+              <w:jc w:val="both"/>
+              <w:rPr>
+                <w:rFonts w:ascii="Poppins" w:hAnsi="Poppins" w:cs="Poppins"/>
+                <w:sz w:val="18"/>
+                <w:szCs w:val="22"/>
+              </w:rPr>
+            </w:pPr>
+            <w:r>
+              <w:rPr>
+                <w:rFonts w:ascii="Poppins" w:hAnsi="Poppins" w:cs="Poppins"/>
+                <w:noProof/>
+                <w:sz w:val="18"/>
+                <w:szCs w:val="22"/>
+              </w:rPr>
+              <w:t xml:space="preserve">ESPI Inside</w:t>
+            </w:r>
+          </w:p>
+        </w:tc>
+        <w:tc>
+          <w:tcPr>
+            <w:tcW w:w="1984" w:type="dxa"/>
+          </w:tcPr>
+          <w:p>
+            <w:pPr>
+              <w:spacing w:before="0" w:after="0"/>
+              <w:ind w:left="0"/>
+              <w:jc w:val="center"/>
+              <w:rPr>
+                <w:rFonts w:ascii="Poppins" w:hAnsi="Poppins" w:cs="Poppins"/>
+                <w:sz w:val="18"/>
+                <w:szCs w:val="22"/>
+              </w:rPr>
+            </w:pPr>
+            <w:r>
+              <w:rPr>
+                <w:rFonts w:ascii="Poppins" w:hAnsi="Poppins" w:cs="Poppins"/>
+                <w:sz w:val="18"/>
+                <w:szCs w:val="22"/>
+              </w:rPr>
+              <w:t xml:space="preserve"/>
+            </w:r>
+          </w:p>
+        </w:tc>
+        <w:tc>
+          <w:tcPr>
+            <w:tcW w:w="1843" w:type="dxa"/>
+          </w:tcPr>
+          <w:p>
+            <w:pPr>
+              <w:spacing w:before="0" w:after="0"/>
+              <w:ind w:left="0"/>
+              <w:jc w:val="center"/>
+              <w:rPr>
+                <w:rFonts w:ascii="Poppins" w:hAnsi="Poppins" w:cs="Poppins"/>
+                <w:sz w:val="18"/>
+                <w:szCs w:val="22"/>
+              </w:rPr>
+            </w:pPr>
+            <w:r>
+              <w:rPr>
+                <w:rFonts w:ascii="Poppins" w:hAnsi="Poppins" w:cs="Poppins"/>
+                <w:sz w:val="18"/>
+                <w:szCs w:val="22"/>
+              </w:rPr>
+              <w:t xml:space="preserve"/>
+            </w:r>
+          </w:p>
+        </w:tc>
+        <w:tc>
+          <w:tcPr>
+            <w:tcW w:w="850" w:type="dxa"/>
+          </w:tcPr>
+          <w:p>
+            <w:pPr>
+              <w:spacing w:before="0" w:after="0"/>
+              <w:ind w:left="0"/>
+              <w:jc w:val="center"/>
+              <w:rPr>
+                <w:rFonts w:ascii="Poppins" w:hAnsi="Poppins" w:cs="Poppins"/>
+                <w:sz w:val="18"/>
+                <w:szCs w:val="22"/>
+              </w:rPr>
+            </w:pPr>
+          </w:p>
+        </w:tc>
+      </w:tr>
+      <w:tr>
+        <w:tc>
+          <w:tcPr>
+            <w:tcW w:w="5813" w:type="dxa"/>
             <w:shd w:val="clear" w:color="auto" w:fill="F2F2F2" w:themeFill="background1" w:themeFillShade="F2"/>
           </w:tcPr>
           <w:p>
@@ -1021,7 +1575,7 @@
                 <w:sz w:val="18"/>
                 <w:szCs w:val="22"/>
               </w:rPr>
-              <w:t xml:space="preserve">UE 3 – Aménagement  Urbanisme</w:t>
+              <w:t xml:space="preserve">UE SPE – MEFIM</w:t>
             </w:r>
           </w:p>
         </w:tc>
@@ -1112,19 +1666,18 @@
               <w:jc w:val="both"/>
               <w:rPr>
                 <w:rFonts w:ascii="Poppins" w:hAnsi="Poppins" w:cs="Poppins"/>
+                <w:sz w:val="18"/>
+                <w:szCs w:val="22"/>
+              </w:rPr>
+            </w:pPr>
+            <w:r>
+              <w:rPr>
+                <w:rFonts w:ascii="Poppins" w:hAnsi="Poppins" w:cs="Poppins"/>
                 <w:noProof/>
                 <w:sz w:val="18"/>
                 <w:szCs w:val="22"/>
               </w:rPr>
-            </w:pPr>
-            <w:r>
-              <w:rPr>
-                <w:rFonts w:ascii="Poppins" w:hAnsi="Poppins" w:cs="Poppins"/>
-                <w:noProof/>
-                <w:sz w:val="18"/>
-                <w:szCs w:val="22"/>
-              </w:rPr>
-              <w:t xml:space="preserve">Ville et Développements Urbains</w:t>
+              <w:t xml:space="preserve">Droit des Suretés et de la Transmission</w:t>
             </w:r>
           </w:p>
         </w:tc>
@@ -1219,7 +1772,7 @@
                 <w:sz w:val="18"/>
                 <w:szCs w:val="22"/>
               </w:rPr>
-              <w:t xml:space="preserve">Politique de l'Habitat</w:t>
+              <w:t xml:space="preserve">Due Diligence</w:t>
             </w:r>
           </w:p>
         </w:tc>
@@ -1295,7 +1848,6 @@
         <w:tc>
           <w:tcPr>
             <w:tcW w:w="5813" w:type="dxa"/>
-            <w:shd w:val="clear" w:color="auto" w:fill="F2F2F2" w:themeFill="background1" w:themeFillShade="F2"/>
           </w:tcPr>
           <w:p>
             <w:pPr>
@@ -1304,45 +1856,39 @@
               <w:jc w:val="both"/>
               <w:rPr>
                 <w:rFonts w:ascii="Poppins" w:hAnsi="Poppins" w:cs="Poppins"/>
-                <w:b/>
-                <w:bCs/>
-                <w:sz w:val="18"/>
-                <w:szCs w:val="22"/>
-              </w:rPr>
-            </w:pPr>
-            <w:r>
-              <w:rPr>
-                <w:rFonts w:ascii="Poppins" w:hAnsi="Poppins" w:cs="Poppins"/>
-                <w:b/>
-                <w:bCs/>
-                <w:sz w:val="18"/>
-                <w:szCs w:val="22"/>
-              </w:rPr>
-              <w:t xml:space="preserve">UE 4 – Compétences Professionnalisantes</w:t>
+                <w:sz w:val="18"/>
+                <w:szCs w:val="22"/>
+              </w:rPr>
+            </w:pPr>
+            <w:r>
+              <w:rPr>
+                <w:rFonts w:ascii="Poppins" w:hAnsi="Poppins" w:cs="Poppins"/>
+                <w:noProof/>
+                <w:sz w:val="18"/>
+                <w:szCs w:val="22"/>
+              </w:rPr>
+              <w:t xml:space="preserve">Evaluation d'Actifs Tertiaires et Industriels</w:t>
             </w:r>
           </w:p>
         </w:tc>
         <w:tc>
           <w:tcPr>
             <w:tcW w:w="1984" w:type="dxa"/>
-            <w:shd w:val="clear" w:color="auto" w:fill="F2F2F2" w:themeFill="background1" w:themeFillShade="F2"/>
-          </w:tcPr>
-          <w:p>
-            <w:pPr>
-              <w:spacing w:before="0" w:after="0"/>
-              <w:ind w:left="0"/>
-              <w:jc w:val="center"/>
-              <w:rPr>
-                <w:rFonts w:ascii="Poppins" w:hAnsi="Poppins" w:cs="Poppins"/>
-                <w:sz w:val="18"/>
-                <w:szCs w:val="22"/>
-              </w:rPr>
-            </w:pPr>
-            <w:r>
-              <w:rPr>
-                <w:rFonts w:ascii="Poppins" w:hAnsi="Poppins" w:cs="Poppins"/>
-                <w:b/>
-                <w:bCs/>
+          </w:tcPr>
+          <w:p>
+            <w:pPr>
+              <w:spacing w:before="0" w:after="0"/>
+              <w:ind w:left="0"/>
+              <w:jc w:val="center"/>
+              <w:rPr>
+                <w:rFonts w:ascii="Poppins" w:hAnsi="Poppins" w:cs="Poppins"/>
+                <w:sz w:val="18"/>
+                <w:szCs w:val="22"/>
+              </w:rPr>
+            </w:pPr>
+            <w:r>
+              <w:rPr>
+                <w:rFonts w:ascii="Poppins" w:hAnsi="Poppins" w:cs="Poppins"/>
                 <w:sz w:val="18"/>
                 <w:szCs w:val="22"/>
               </w:rPr>
@@ -1353,24 +1899,21 @@
         <w:tc>
           <w:tcPr>
             <w:tcW w:w="1843" w:type="dxa"/>
-            <w:shd w:val="clear" w:color="auto" w:fill="F2F2F2" w:themeFill="background1" w:themeFillShade="F2"/>
-          </w:tcPr>
-          <w:p>
-            <w:pPr>
-              <w:spacing w:before="0" w:after="0"/>
-              <w:ind w:left="0"/>
-              <w:jc w:val="center"/>
-              <w:rPr>
-                <w:rFonts w:ascii="Poppins" w:hAnsi="Poppins" w:cs="Poppins"/>
-                <w:sz w:val="18"/>
-                <w:szCs w:val="22"/>
-              </w:rPr>
-            </w:pPr>
-            <w:r>
-              <w:rPr>
-                <w:rFonts w:ascii="Poppins" w:hAnsi="Poppins" w:cs="Poppins"/>
-                <w:b/>
-                <w:bCs/>
+          </w:tcPr>
+          <w:p>
+            <w:pPr>
+              <w:spacing w:before="0" w:after="0"/>
+              <w:ind w:left="0"/>
+              <w:jc w:val="center"/>
+              <w:rPr>
+                <w:rFonts w:ascii="Poppins" w:hAnsi="Poppins" w:cs="Poppins"/>
+                <w:sz w:val="18"/>
+                <w:szCs w:val="22"/>
+              </w:rPr>
+            </w:pPr>
+            <w:r>
+              <w:rPr>
+                <w:rFonts w:ascii="Poppins" w:hAnsi="Poppins" w:cs="Poppins"/>
                 <w:sz w:val="18"/>
                 <w:szCs w:val="22"/>
               </w:rPr>
@@ -1381,7 +1924,6 @@
         <w:tc>
           <w:tcPr>
             <w:tcW w:w="850" w:type="dxa"/>
-            <w:shd w:val="clear" w:color="auto" w:fill="F2F2F2" w:themeFill="background1" w:themeFillShade="F2"/>
           </w:tcPr>
           <w:p>
             <w:pPr>
@@ -1404,23 +1946,24 @@
           </w:tcPr>
           <w:p>
             <w:pPr>
-              <w:spacing w:before="0" w:after="0"/>
+              <w:spacing w:after="0"/>
               <w:ind w:left="0"/>
               <w:jc w:val="both"/>
               <w:rPr>
                 <w:rFonts w:ascii="Poppins" w:hAnsi="Poppins" w:cs="Poppins"/>
-                <w:sz w:val="18"/>
-                <w:szCs w:val="22"/>
-              </w:rPr>
-            </w:pPr>
-            <w:r>
-              <w:rPr>
-                <w:rFonts w:ascii="Poppins" w:hAnsi="Poppins" w:cs="Poppins"/>
                 <w:noProof/>
                 <w:sz w:val="18"/>
                 <w:szCs w:val="22"/>
               </w:rPr>
-              <w:t xml:space="preserve">Real Estate English</w:t>
+            </w:pPr>
+            <w:r>
+              <w:rPr>
+                <w:rFonts w:ascii="Poppins" w:hAnsi="Poppins" w:cs="Poppins"/>
+                <w:noProof/>
+                <w:sz w:val="18"/>
+                <w:szCs w:val="22"/>
+              </w:rPr>
+              <w:t xml:space="preserve">Gestion de Patrimoine</w:t>
             </w:r>
           </w:p>
         </w:tc>
@@ -1430,15 +1973,21 @@
           </w:tcPr>
           <w:p>
             <w:pPr>
-              <w:spacing w:before="0" w:after="0"/>
-              <w:ind w:left="0"/>
-              <w:jc w:val="center"/>
-              <w:rPr>
-                <w:rFonts w:ascii="Poppins" w:hAnsi="Poppins" w:cs="Poppins"/>
-                <w:sz w:val="18"/>
-                <w:szCs w:val="22"/>
-              </w:rPr>
-            </w:pPr>
+              <w:spacing w:after="0"/>
+              <w:rPr>
+                <w:rFonts w:ascii="Poppins" w:hAnsi="Poppins" w:cs="Poppins"/>
+                <w:sz w:val="18"/>
+                <w:szCs w:val="22"/>
+              </w:rPr>
+            </w:pPr>
+            <w:r>
+              <w:rPr>
+                <w:rFonts w:ascii="Poppins" w:hAnsi="Poppins" w:cs="Poppins"/>
+                <w:sz w:val="18"/>
+                <w:szCs w:val="22"/>
+              </w:rPr>
+              <w:t xml:space="preserve">    </w:t>
+            </w:r>
             <w:r>
               <w:rPr>
                 <w:rFonts w:ascii="Poppins" w:hAnsi="Poppins" w:cs="Poppins"/>
@@ -1455,15 +2004,21 @@
           </w:tcPr>
           <w:p>
             <w:pPr>
-              <w:spacing w:before="0" w:after="0"/>
-              <w:ind w:left="0"/>
-              <w:jc w:val="center"/>
-              <w:rPr>
-                <w:rFonts w:ascii="Poppins" w:hAnsi="Poppins" w:cs="Poppins"/>
-                <w:sz w:val="18"/>
-                <w:szCs w:val="22"/>
-              </w:rPr>
-            </w:pPr>
+              <w:spacing w:after="0"/>
+              <w:rPr>
+                <w:rFonts w:ascii="Poppins" w:hAnsi="Poppins" w:cs="Poppins"/>
+                <w:sz w:val="18"/>
+                <w:szCs w:val="22"/>
+              </w:rPr>
+            </w:pPr>
+            <w:r>
+              <w:rPr>
+                <w:rFonts w:ascii="Poppins" w:hAnsi="Poppins" w:cs="Poppins"/>
+                <w:sz w:val="18"/>
+                <w:szCs w:val="22"/>
+              </w:rPr>
+              <w:t xml:space="preserve">   </w:t>
+            </w:r>
             <w:r>
               <w:rPr>
                 <w:rFonts w:ascii="Poppins" w:hAnsi="Poppins" w:cs="Poppins"/>
@@ -1480,874 +2035,7 @@
           </w:tcPr>
           <w:p>
             <w:pPr>
-              <w:spacing w:before="0" w:after="0"/>
-              <w:ind w:left="0"/>
-              <w:jc w:val="center"/>
-              <w:rPr>
-                <w:rFonts w:ascii="Poppins" w:hAnsi="Poppins" w:cs="Poppins"/>
-                <w:sz w:val="18"/>
-                <w:szCs w:val="22"/>
-              </w:rPr>
-            </w:pPr>
-          </w:p>
-        </w:tc>
-      </w:tr>
-      <w:tr>
-        <w:tc>
-          <w:tcPr>
-            <w:tcW w:w="5813" w:type="dxa"/>
-          </w:tcPr>
-          <w:p>
-            <w:pPr>
-              <w:spacing w:before="0" w:after="0"/>
-              <w:ind w:left="0"/>
-              <w:jc w:val="both"/>
-              <w:rPr>
-                <w:rFonts w:ascii="Poppins" w:hAnsi="Poppins" w:cs="Poppins"/>
-                <w:sz w:val="18"/>
-                <w:szCs w:val="22"/>
-              </w:rPr>
-            </w:pPr>
-            <w:r>
-              <w:rPr>
-                <w:rFonts w:ascii="Poppins" w:hAnsi="Poppins" w:cs="Poppins"/>
-                <w:noProof/>
-                <w:sz w:val="18"/>
-                <w:szCs w:val="22"/>
-              </w:rPr>
-              <w:t xml:space="preserve">Les Rencontres de l'Immobilier</w:t>
-            </w:r>
-          </w:p>
-        </w:tc>
-        <w:tc>
-          <w:tcPr>
-            <w:tcW w:w="1984" w:type="dxa"/>
-          </w:tcPr>
-          <w:p>
-            <w:pPr>
-              <w:spacing w:before="0" w:after="0"/>
-              <w:ind w:left="0"/>
-              <w:jc w:val="center"/>
-              <w:rPr>
-                <w:rFonts w:ascii="Poppins" w:hAnsi="Poppins" w:cs="Poppins"/>
-                <w:sz w:val="18"/>
-                <w:szCs w:val="22"/>
-              </w:rPr>
-            </w:pPr>
-            <w:r>
-              <w:rPr>
-                <w:rFonts w:ascii="Poppins" w:hAnsi="Poppins" w:cs="Poppins"/>
-                <w:sz w:val="18"/>
-                <w:szCs w:val="22"/>
-              </w:rPr>
-              <w:t xml:space="preserve"/>
-            </w:r>
-          </w:p>
-        </w:tc>
-        <w:tc>
-          <w:tcPr>
-            <w:tcW w:w="1843" w:type="dxa"/>
-          </w:tcPr>
-          <w:p>
-            <w:pPr>
-              <w:spacing w:before="0" w:after="0"/>
-              <w:ind w:left="0"/>
-              <w:jc w:val="center"/>
-              <w:rPr>
-                <w:rFonts w:ascii="Poppins" w:hAnsi="Poppins" w:cs="Poppins"/>
-                <w:sz w:val="18"/>
-                <w:szCs w:val="22"/>
-              </w:rPr>
-            </w:pPr>
-            <w:r>
-              <w:rPr>
-                <w:rFonts w:ascii="Poppins" w:hAnsi="Poppins" w:cs="Poppins"/>
-                <w:sz w:val="18"/>
-                <w:szCs w:val="22"/>
-              </w:rPr>
-              <w:t xml:space="preserve"/>
-            </w:r>
-          </w:p>
-        </w:tc>
-        <w:tc>
-          <w:tcPr>
-            <w:tcW w:w="850" w:type="dxa"/>
-          </w:tcPr>
-          <w:p>
-            <w:pPr>
-              <w:spacing w:before="0" w:after="0"/>
-              <w:ind w:left="0"/>
-              <w:jc w:val="center"/>
-              <w:rPr>
-                <w:rFonts w:ascii="Poppins" w:hAnsi="Poppins" w:cs="Poppins"/>
-                <w:sz w:val="18"/>
-                <w:szCs w:val="22"/>
-              </w:rPr>
-            </w:pPr>
-          </w:p>
-        </w:tc>
-      </w:tr>
-      <w:tr>
-        <w:tc>
-          <w:tcPr>
-            <w:tcW w:w="5813" w:type="dxa"/>
-          </w:tcPr>
-          <w:p>
-            <w:pPr>
-              <w:spacing w:before="0" w:after="0"/>
-              <w:ind w:left="0"/>
-              <w:jc w:val="both"/>
-              <w:rPr>
-                <w:rFonts w:ascii="Poppins" w:hAnsi="Poppins" w:cs="Poppins"/>
-                <w:sz w:val="18"/>
-                <w:szCs w:val="22"/>
-              </w:rPr>
-            </w:pPr>
-            <w:r>
-              <w:rPr>
-                <w:rFonts w:ascii="Poppins" w:hAnsi="Poppins" w:cs="Poppins"/>
-                <w:noProof/>
-                <w:sz w:val="18"/>
-                <w:szCs w:val="22"/>
-              </w:rPr>
-              <w:t xml:space="preserve">ESPI Career Services</w:t>
-            </w:r>
-          </w:p>
-        </w:tc>
-        <w:tc>
-          <w:tcPr>
-            <w:tcW w:w="1984" w:type="dxa"/>
-          </w:tcPr>
-          <w:p>
-            <w:pPr>
-              <w:spacing w:before="0" w:after="0"/>
-              <w:ind w:left="0"/>
-              <w:jc w:val="center"/>
-              <w:rPr>
-                <w:rFonts w:ascii="Poppins" w:hAnsi="Poppins" w:cs="Poppins"/>
-                <w:sz w:val="18"/>
-                <w:szCs w:val="22"/>
-              </w:rPr>
-            </w:pPr>
-            <w:r>
-              <w:rPr>
-                <w:rFonts w:ascii="Poppins" w:hAnsi="Poppins" w:cs="Poppins"/>
-                <w:sz w:val="18"/>
-                <w:szCs w:val="22"/>
-              </w:rPr>
-              <w:t xml:space="preserve"/>
-            </w:r>
-          </w:p>
-        </w:tc>
-        <w:tc>
-          <w:tcPr>
-            <w:tcW w:w="1843" w:type="dxa"/>
-          </w:tcPr>
-          <w:p>
-            <w:pPr>
-              <w:spacing w:before="0" w:after="0"/>
-              <w:ind w:left="0"/>
-              <w:jc w:val="center"/>
-              <w:rPr>
-                <w:rFonts w:ascii="Poppins" w:hAnsi="Poppins" w:cs="Poppins"/>
-                <w:sz w:val="18"/>
-                <w:szCs w:val="22"/>
-              </w:rPr>
-            </w:pPr>
-            <w:r>
-              <w:rPr>
-                <w:rFonts w:ascii="Poppins" w:hAnsi="Poppins" w:cs="Poppins"/>
-                <w:sz w:val="18"/>
-                <w:szCs w:val="22"/>
-              </w:rPr>
-              <w:t xml:space="preserve"/>
-            </w:r>
-          </w:p>
-        </w:tc>
-        <w:tc>
-          <w:tcPr>
-            <w:tcW w:w="850" w:type="dxa"/>
-          </w:tcPr>
-          <w:p>
-            <w:pPr>
-              <w:spacing w:before="0" w:after="0"/>
-              <w:ind w:left="0"/>
-              <w:jc w:val="center"/>
-              <w:rPr>
-                <w:rFonts w:ascii="Poppins" w:hAnsi="Poppins" w:cs="Poppins"/>
-                <w:sz w:val="18"/>
-                <w:szCs w:val="22"/>
-              </w:rPr>
-            </w:pPr>
-          </w:p>
-        </w:tc>
-      </w:tr>
-      <w:tr>
-        <w:tc>
-          <w:tcPr>
-            <w:tcW w:w="5813" w:type="dxa"/>
-          </w:tcPr>
-          <w:p>
-            <w:pPr>
-              <w:spacing w:before="0" w:after="0"/>
-              <w:ind w:left="0"/>
-              <w:jc w:val="both"/>
-              <w:rPr>
-                <w:rFonts w:ascii="Poppins" w:hAnsi="Poppins" w:cs="Poppins"/>
-                <w:sz w:val="18"/>
-                <w:szCs w:val="22"/>
-              </w:rPr>
-            </w:pPr>
-            <w:r>
-              <w:rPr>
-                <w:rFonts w:ascii="Poppins" w:hAnsi="Poppins" w:cs="Poppins"/>
-                <w:noProof/>
-                <w:sz w:val="18"/>
-                <w:szCs w:val="22"/>
-              </w:rPr>
-              <w:t xml:space="preserve">ESPI Inside</w:t>
-            </w:r>
-          </w:p>
-        </w:tc>
-        <w:tc>
-          <w:tcPr>
-            <w:tcW w:w="1984" w:type="dxa"/>
-          </w:tcPr>
-          <w:p>
-            <w:pPr>
-              <w:spacing w:before="0" w:after="0"/>
-              <w:ind w:left="0"/>
-              <w:jc w:val="center"/>
-              <w:rPr>
-                <w:rFonts w:ascii="Poppins" w:hAnsi="Poppins" w:cs="Poppins"/>
-                <w:sz w:val="18"/>
-                <w:szCs w:val="22"/>
-              </w:rPr>
-            </w:pPr>
-            <w:r>
-              <w:rPr>
-                <w:rFonts w:ascii="Poppins" w:hAnsi="Poppins" w:cs="Poppins"/>
-                <w:sz w:val="18"/>
-                <w:szCs w:val="22"/>
-              </w:rPr>
-              <w:t xml:space="preserve"/>
-            </w:r>
-          </w:p>
-        </w:tc>
-        <w:tc>
-          <w:tcPr>
-            <w:tcW w:w="1843" w:type="dxa"/>
-          </w:tcPr>
-          <w:p>
-            <w:pPr>
-              <w:spacing w:before="0" w:after="0"/>
-              <w:ind w:left="0"/>
-              <w:jc w:val="center"/>
-              <w:rPr>
-                <w:rFonts w:ascii="Poppins" w:hAnsi="Poppins" w:cs="Poppins"/>
-                <w:sz w:val="18"/>
-                <w:szCs w:val="22"/>
-              </w:rPr>
-            </w:pPr>
-            <w:r>
-              <w:rPr>
-                <w:rFonts w:ascii="Poppins" w:hAnsi="Poppins" w:cs="Poppins"/>
-                <w:sz w:val="18"/>
-                <w:szCs w:val="22"/>
-              </w:rPr>
-              <w:t xml:space="preserve"/>
-            </w:r>
-          </w:p>
-        </w:tc>
-        <w:tc>
-          <w:tcPr>
-            <w:tcW w:w="850" w:type="dxa"/>
-          </w:tcPr>
-          <w:p>
-            <w:pPr>
-              <w:spacing w:before="0" w:after="0"/>
-              <w:ind w:left="0"/>
-              <w:jc w:val="center"/>
-              <w:rPr>
-                <w:rFonts w:ascii="Poppins" w:hAnsi="Poppins" w:cs="Poppins"/>
-                <w:sz w:val="18"/>
-                <w:szCs w:val="22"/>
-              </w:rPr>
-            </w:pPr>
-          </w:p>
-        </w:tc>
-      </w:tr>
-      <w:tr>
-        <w:tc>
-          <w:tcPr>
-            <w:tcW w:w="5813" w:type="dxa"/>
-          </w:tcPr>
-          <w:p>
-            <w:pPr>
-              <w:spacing w:before="0" w:after="0"/>
-              <w:ind w:left="0"/>
-              <w:jc w:val="both"/>
-              <w:rPr>
-                <w:rFonts w:ascii="Poppins" w:hAnsi="Poppins" w:cs="Poppins"/>
-                <w:sz w:val="18"/>
-                <w:szCs w:val="22"/>
-              </w:rPr>
-            </w:pPr>
-            <w:r>
-              <w:rPr>
-                <w:rFonts w:ascii="Poppins" w:hAnsi="Poppins" w:cs="Poppins"/>
-                <w:noProof/>
-                <w:sz w:val="18"/>
-                <w:szCs w:val="22"/>
-              </w:rPr>
-              <w:t xml:space="preserve">Immersion Professionnelle</w:t>
-            </w:r>
-          </w:p>
-        </w:tc>
-        <w:tc>
-          <w:tcPr>
-            <w:tcW w:w="1984" w:type="dxa"/>
-          </w:tcPr>
-          <w:p>
-            <w:pPr>
-              <w:spacing w:before="0" w:after="0"/>
-              <w:ind w:left="0"/>
-              <w:jc w:val="center"/>
-              <w:rPr>
-                <w:rFonts w:ascii="Poppins" w:hAnsi="Poppins" w:cs="Poppins"/>
-                <w:sz w:val="18"/>
-                <w:szCs w:val="22"/>
-              </w:rPr>
-            </w:pPr>
-            <w:r>
-              <w:rPr>
-                <w:rFonts w:ascii="Poppins" w:hAnsi="Poppins" w:cs="Poppins"/>
-                <w:sz w:val="18"/>
-                <w:szCs w:val="22"/>
-              </w:rPr>
-              <w:t xml:space="preserve"/>
-            </w:r>
-          </w:p>
-        </w:tc>
-        <w:tc>
-          <w:tcPr>
-            <w:tcW w:w="1843" w:type="dxa"/>
-          </w:tcPr>
-          <w:p>
-            <w:pPr>
-              <w:spacing w:before="0" w:after="0"/>
-              <w:ind w:left="0"/>
-              <w:jc w:val="center"/>
-              <w:rPr>
-                <w:rFonts w:ascii="Poppins" w:hAnsi="Poppins" w:cs="Poppins"/>
-                <w:sz w:val="18"/>
-                <w:szCs w:val="22"/>
-              </w:rPr>
-            </w:pPr>
-            <w:r>
-              <w:rPr>
-                <w:rFonts w:ascii="Poppins" w:hAnsi="Poppins" w:cs="Poppins"/>
-                <w:sz w:val="18"/>
-                <w:szCs w:val="22"/>
-              </w:rPr>
-              <w:t xml:space="preserve"/>
-            </w:r>
-          </w:p>
-        </w:tc>
-        <w:tc>
-          <w:tcPr>
-            <w:tcW w:w="850" w:type="dxa"/>
-          </w:tcPr>
-          <w:p>
-            <w:pPr>
-              <w:spacing w:before="0" w:after="0"/>
-              <w:ind w:left="0"/>
-              <w:jc w:val="center"/>
-              <w:rPr>
-                <w:rFonts w:ascii="Poppins" w:hAnsi="Poppins" w:cs="Poppins"/>
-                <w:sz w:val="18"/>
-                <w:szCs w:val="22"/>
-              </w:rPr>
-            </w:pPr>
-          </w:p>
-        </w:tc>
-      </w:tr>
-      <w:tr>
-        <w:tc>
-          <w:tcPr>
-            <w:tcW w:w="5813" w:type="dxa"/>
-          </w:tcPr>
-          <w:p>
-            <w:pPr>
-              <w:spacing w:before="0" w:after="0"/>
-              <w:ind w:left="0"/>
-              <w:jc w:val="both"/>
-              <w:rPr>
-                <w:rFonts w:ascii="Poppins" w:hAnsi="Poppins" w:cs="Poppins"/>
-                <w:sz w:val="18"/>
-                <w:szCs w:val="22"/>
-              </w:rPr>
-            </w:pPr>
-            <w:r>
-              <w:rPr>
-                <w:rFonts w:ascii="Poppins" w:hAnsi="Poppins" w:cs="Poppins"/>
-                <w:noProof/>
-                <w:sz w:val="18"/>
-                <w:szCs w:val="22"/>
-              </w:rPr>
-              <w:t xml:space="preserve">Projet Voltaire</w:t>
-            </w:r>
-          </w:p>
-        </w:tc>
-        <w:tc>
-          <w:tcPr>
-            <w:tcW w:w="1984" w:type="dxa"/>
-          </w:tcPr>
-          <w:p>
-            <w:pPr>
-              <w:spacing w:before="0" w:after="0"/>
-              <w:ind w:left="0"/>
-              <w:jc w:val="center"/>
-              <w:rPr>
-                <w:rFonts w:ascii="Poppins" w:hAnsi="Poppins" w:cs="Poppins"/>
-                <w:sz w:val="18"/>
-                <w:szCs w:val="22"/>
-              </w:rPr>
-            </w:pPr>
-            <w:r>
-              <w:rPr>
-                <w:rFonts w:ascii="Poppins" w:hAnsi="Poppins" w:cs="Poppins"/>
-                <w:sz w:val="18"/>
-                <w:szCs w:val="22"/>
-              </w:rPr>
-              <w:t xml:space="preserve"/>
-            </w:r>
-          </w:p>
-        </w:tc>
-        <w:tc>
-          <w:tcPr>
-            <w:tcW w:w="1843" w:type="dxa"/>
-          </w:tcPr>
-          <w:p>
-            <w:pPr>
-              <w:spacing w:before="0" w:after="0"/>
-              <w:ind w:left="0"/>
-              <w:jc w:val="center"/>
-              <w:rPr>
-                <w:rFonts w:ascii="Poppins" w:hAnsi="Poppins" w:cs="Poppins"/>
-                <w:sz w:val="18"/>
-                <w:szCs w:val="22"/>
-              </w:rPr>
-            </w:pPr>
-            <w:r>
-              <w:rPr>
-                <w:rFonts w:ascii="Poppins" w:hAnsi="Poppins" w:cs="Poppins"/>
-                <w:sz w:val="18"/>
-                <w:szCs w:val="22"/>
-              </w:rPr>
-              <w:t xml:space="preserve"/>
-            </w:r>
-          </w:p>
-        </w:tc>
-        <w:tc>
-          <w:tcPr>
-            <w:tcW w:w="850" w:type="dxa"/>
-          </w:tcPr>
-          <w:p>
-            <w:pPr>
-              <w:spacing w:before="0" w:after="0"/>
-              <w:ind w:left="0"/>
-              <w:jc w:val="center"/>
-              <w:rPr>
-                <w:rFonts w:ascii="Poppins" w:hAnsi="Poppins" w:cs="Poppins"/>
-                <w:sz w:val="18"/>
-                <w:szCs w:val="22"/>
-              </w:rPr>
-            </w:pPr>
-          </w:p>
-        </w:tc>
-      </w:tr>
-      <w:tr>
-        <w:tc>
-          <w:tcPr>
-            <w:tcW w:w="5813" w:type="dxa"/>
-            <w:shd w:val="clear" w:color="auto" w:fill="F2F2F2" w:themeFill="background1" w:themeFillShade="F2"/>
-          </w:tcPr>
-          <w:p>
-            <w:pPr>
-              <w:spacing w:before="0" w:after="0"/>
-              <w:ind w:left="0"/>
-              <w:jc w:val="both"/>
-              <w:rPr>
-                <w:rFonts w:ascii="Poppins" w:hAnsi="Poppins" w:cs="Poppins"/>
-                <w:b/>
-                <w:bCs/>
-                <w:sz w:val="18"/>
-                <w:szCs w:val="22"/>
-              </w:rPr>
-            </w:pPr>
-            <w:r>
-              <w:rPr>
-                <w:rFonts w:ascii="Poppins" w:hAnsi="Poppins" w:cs="Poppins"/>
-                <w:b/>
-                <w:bCs/>
-                <w:sz w:val="18"/>
-                <w:szCs w:val="22"/>
-              </w:rPr>
-              <w:t xml:space="preserve">UE SPE – MAGI</w:t>
-            </w:r>
-          </w:p>
-        </w:tc>
-        <w:tc>
-          <w:tcPr>
-            <w:tcW w:w="1984" w:type="dxa"/>
-            <w:shd w:val="clear" w:color="auto" w:fill="F2F2F2" w:themeFill="background1" w:themeFillShade="F2"/>
-          </w:tcPr>
-          <w:p>
-            <w:pPr>
-              <w:spacing w:before="0" w:after="0"/>
-              <w:ind w:left="0"/>
-              <w:jc w:val="center"/>
-              <w:rPr>
-                <w:rFonts w:ascii="Poppins" w:hAnsi="Poppins" w:cs="Poppins"/>
-                <w:sz w:val="18"/>
-                <w:szCs w:val="22"/>
-              </w:rPr>
-            </w:pPr>
-            <w:r>
-              <w:rPr>
-                <w:rFonts w:ascii="Poppins" w:hAnsi="Poppins" w:cs="Poppins"/>
-                <w:b/>
-                <w:bCs/>
-                <w:sz w:val="18"/>
-                <w:szCs w:val="22"/>
-              </w:rPr>
-              <w:t xml:space="preserve"/>
-            </w:r>
-          </w:p>
-        </w:tc>
-        <w:tc>
-          <w:tcPr>
-            <w:tcW w:w="1843" w:type="dxa"/>
-            <w:shd w:val="clear" w:color="auto" w:fill="F2F2F2" w:themeFill="background1" w:themeFillShade="F2"/>
-          </w:tcPr>
-          <w:p>
-            <w:pPr>
-              <w:spacing w:before="0" w:after="0"/>
-              <w:ind w:left="0"/>
-              <w:jc w:val="center"/>
-              <w:rPr>
-                <w:rFonts w:ascii="Poppins" w:hAnsi="Poppins" w:cs="Poppins"/>
-                <w:sz w:val="18"/>
-                <w:szCs w:val="22"/>
-              </w:rPr>
-            </w:pPr>
-            <w:r>
-              <w:rPr>
-                <w:rFonts w:ascii="Poppins" w:hAnsi="Poppins" w:cs="Poppins"/>
-                <w:b/>
-                <w:bCs/>
-                <w:sz w:val="18"/>
-                <w:szCs w:val="22"/>
-              </w:rPr>
-              <w:t xml:space="preserve"/>
-            </w:r>
-          </w:p>
-        </w:tc>
-        <w:tc>
-          <w:tcPr>
-            <w:tcW w:w="850" w:type="dxa"/>
-            <w:shd w:val="clear" w:color="auto" w:fill="F2F2F2" w:themeFill="background1" w:themeFillShade="F2"/>
-          </w:tcPr>
-          <w:p>
-            <w:pPr>
-              <w:spacing w:before="0" w:after="0"/>
-              <w:ind w:left="0"/>
-              <w:jc w:val="center"/>
-              <w:rPr>
-                <w:rFonts w:ascii="Poppins" w:hAnsi="Poppins" w:cs="Poppins"/>
-                <w:sz w:val="18"/>
-                <w:szCs w:val="22"/>
-              </w:rPr>
-            </w:pPr>
-          </w:p>
-        </w:tc>
-      </w:tr>
-      <w:tr>
-        <w:tc>
-          <w:tcPr>
-            <w:tcW w:w="5813" w:type="dxa"/>
-          </w:tcPr>
-          <w:p>
-            <w:pPr>
-              <w:spacing w:before="0" w:after="0"/>
-              <w:ind w:left="0"/>
-              <w:jc w:val="both"/>
-              <w:rPr>
-                <w:rFonts w:ascii="Poppins" w:hAnsi="Poppins" w:cs="Poppins"/>
-                <w:sz w:val="18"/>
-                <w:szCs w:val="22"/>
-              </w:rPr>
-            </w:pPr>
-            <w:r>
-              <w:rPr>
-                <w:rFonts w:ascii="Poppins" w:hAnsi="Poppins" w:cs="Poppins"/>
-                <w:noProof/>
-                <w:sz w:val="18"/>
-                <w:szCs w:val="22"/>
-              </w:rPr>
-              <w:t xml:space="preserve">Baux commerciaux et gestion locative</w:t>
-            </w:r>
-          </w:p>
-        </w:tc>
-        <w:tc>
-          <w:tcPr>
-            <w:tcW w:w="1984" w:type="dxa"/>
-          </w:tcPr>
-          <w:p>
-            <w:pPr>
-              <w:spacing w:before="0" w:after="0"/>
-              <w:ind w:left="0"/>
-              <w:jc w:val="center"/>
-              <w:rPr>
-                <w:rFonts w:ascii="Poppins" w:hAnsi="Poppins" w:cs="Poppins"/>
-                <w:sz w:val="18"/>
-                <w:szCs w:val="22"/>
-              </w:rPr>
-            </w:pPr>
-            <w:r>
-              <w:rPr>
-                <w:rFonts w:ascii="Poppins" w:hAnsi="Poppins" w:cs="Poppins"/>
-                <w:sz w:val="18"/>
-                <w:szCs w:val="22"/>
-              </w:rPr>
-              <w:t xml:space="preserve"/>
-            </w:r>
-          </w:p>
-        </w:tc>
-        <w:tc>
-          <w:tcPr>
-            <w:tcW w:w="1843" w:type="dxa"/>
-          </w:tcPr>
-          <w:p>
-            <w:pPr>
-              <w:spacing w:before="0" w:after="0"/>
-              <w:ind w:left="0"/>
-              <w:jc w:val="center"/>
-              <w:rPr>
-                <w:rFonts w:ascii="Poppins" w:hAnsi="Poppins" w:cs="Poppins"/>
-                <w:sz w:val="18"/>
-                <w:szCs w:val="22"/>
-              </w:rPr>
-            </w:pPr>
-            <w:r>
-              <w:rPr>
-                <w:rFonts w:ascii="Poppins" w:hAnsi="Poppins" w:cs="Poppins"/>
-                <w:sz w:val="18"/>
-                <w:szCs w:val="22"/>
-              </w:rPr>
-              <w:t xml:space="preserve"/>
-            </w:r>
-          </w:p>
-        </w:tc>
-        <w:tc>
-          <w:tcPr>
-            <w:tcW w:w="850" w:type="dxa"/>
-          </w:tcPr>
-          <w:p>
-            <w:pPr>
-              <w:spacing w:before="0" w:after="0"/>
-              <w:ind w:left="0"/>
-              <w:jc w:val="center"/>
-              <w:rPr>
-                <w:rFonts w:ascii="Poppins" w:hAnsi="Poppins" w:cs="Poppins"/>
-                <w:sz w:val="18"/>
-                <w:szCs w:val="22"/>
-              </w:rPr>
-            </w:pPr>
-          </w:p>
-        </w:tc>
-      </w:tr>
-      <w:tr>
-        <w:tc>
-          <w:tcPr>
-            <w:tcW w:w="5813" w:type="dxa"/>
-          </w:tcPr>
-          <w:p>
-            <w:pPr>
-              <w:spacing w:before="0" w:after="0"/>
-              <w:ind w:left="0"/>
-              <w:jc w:val="both"/>
-              <w:rPr>
-                <w:rFonts w:ascii="Poppins" w:hAnsi="Poppins" w:cs="Poppins"/>
-                <w:sz w:val="18"/>
-                <w:szCs w:val="22"/>
-              </w:rPr>
-            </w:pPr>
-            <w:r>
-              <w:rPr>
-                <w:rFonts w:ascii="Poppins" w:hAnsi="Poppins" w:cs="Poppins"/>
-                <w:noProof/>
-                <w:sz w:val="18"/>
-                <w:szCs w:val="22"/>
-              </w:rPr>
-              <w:t xml:space="preserve">Actifs tertiaires en copropriété</w:t>
-            </w:r>
-          </w:p>
-        </w:tc>
-        <w:tc>
-          <w:tcPr>
-            <w:tcW w:w="1984" w:type="dxa"/>
-          </w:tcPr>
-          <w:p>
-            <w:pPr>
-              <w:spacing w:before="0" w:after="0"/>
-              <w:ind w:left="0"/>
-              <w:jc w:val="center"/>
-              <w:rPr>
-                <w:rFonts w:ascii="Poppins" w:hAnsi="Poppins" w:cs="Poppins"/>
-                <w:sz w:val="18"/>
-                <w:szCs w:val="22"/>
-              </w:rPr>
-            </w:pPr>
-            <w:r>
-              <w:rPr>
-                <w:rFonts w:ascii="Poppins" w:hAnsi="Poppins" w:cs="Poppins"/>
-                <w:sz w:val="18"/>
-                <w:szCs w:val="22"/>
-              </w:rPr>
-              <w:t xml:space="preserve"/>
-            </w:r>
-          </w:p>
-        </w:tc>
-        <w:tc>
-          <w:tcPr>
-            <w:tcW w:w="1843" w:type="dxa"/>
-          </w:tcPr>
-          <w:p>
-            <w:pPr>
-              <w:spacing w:before="0" w:after="0"/>
-              <w:ind w:left="0"/>
-              <w:jc w:val="center"/>
-              <w:rPr>
-                <w:rFonts w:ascii="Poppins" w:hAnsi="Poppins" w:cs="Poppins"/>
-                <w:sz w:val="18"/>
-                <w:szCs w:val="22"/>
-              </w:rPr>
-            </w:pPr>
-            <w:r>
-              <w:rPr>
-                <w:rFonts w:ascii="Poppins" w:hAnsi="Poppins" w:cs="Poppins"/>
-                <w:sz w:val="18"/>
-                <w:szCs w:val="22"/>
-              </w:rPr>
-              <w:t xml:space="preserve"/>
-            </w:r>
-          </w:p>
-        </w:tc>
-        <w:tc>
-          <w:tcPr>
-            <w:tcW w:w="850" w:type="dxa"/>
-          </w:tcPr>
-          <w:p>
-            <w:pPr>
-              <w:spacing w:before="0" w:after="0"/>
-              <w:ind w:left="0"/>
-              <w:jc w:val="center"/>
-              <w:rPr>
-                <w:rFonts w:ascii="Poppins" w:hAnsi="Poppins" w:cs="Poppins"/>
-                <w:sz w:val="18"/>
-                <w:szCs w:val="22"/>
-              </w:rPr>
-            </w:pPr>
-          </w:p>
-        </w:tc>
-      </w:tr>
-      <w:tr>
-        <w:tc>
-          <w:tcPr>
-            <w:tcW w:w="5813" w:type="dxa"/>
-          </w:tcPr>
-          <w:p>
-            <w:pPr>
-              <w:spacing w:before="0" w:after="0"/>
-              <w:ind w:left="0"/>
-              <w:jc w:val="both"/>
-              <w:rPr>
-                <w:rFonts w:ascii="Poppins" w:hAnsi="Poppins" w:cs="Poppins"/>
-                <w:sz w:val="18"/>
-                <w:szCs w:val="22"/>
-              </w:rPr>
-            </w:pPr>
-            <w:r>
-              <w:rPr>
-                <w:rFonts w:ascii="Poppins" w:hAnsi="Poppins" w:cs="Poppins"/>
-                <w:noProof/>
-                <w:sz w:val="18"/>
-                <w:szCs w:val="22"/>
-              </w:rPr>
-              <w:t xml:space="preserve">Techniques du batiment</w:t>
-            </w:r>
-          </w:p>
-        </w:tc>
-        <w:tc>
-          <w:tcPr>
-            <w:tcW w:w="1984" w:type="dxa"/>
-          </w:tcPr>
-          <w:p>
-            <w:pPr>
-              <w:spacing w:before="0" w:after="0"/>
-              <w:ind w:left="0"/>
-              <w:jc w:val="center"/>
-              <w:rPr>
-                <w:rFonts w:ascii="Poppins" w:hAnsi="Poppins" w:cs="Poppins"/>
-                <w:sz w:val="18"/>
-                <w:szCs w:val="22"/>
-              </w:rPr>
-            </w:pPr>
-            <w:r>
-              <w:rPr>
-                <w:rFonts w:ascii="Poppins" w:hAnsi="Poppins" w:cs="Poppins"/>
-                <w:sz w:val="18"/>
-                <w:szCs w:val="22"/>
-              </w:rPr>
-              <w:t xml:space="preserve"/>
-            </w:r>
-          </w:p>
-        </w:tc>
-        <w:tc>
-          <w:tcPr>
-            <w:tcW w:w="1843" w:type="dxa"/>
-          </w:tcPr>
-          <w:p>
-            <w:pPr>
-              <w:spacing w:before="0" w:after="0"/>
-              <w:ind w:left="0"/>
-              <w:jc w:val="center"/>
-              <w:rPr>
-                <w:rFonts w:ascii="Poppins" w:hAnsi="Poppins" w:cs="Poppins"/>
-                <w:sz w:val="18"/>
-                <w:szCs w:val="22"/>
-              </w:rPr>
-            </w:pPr>
-            <w:r>
-              <w:rPr>
-                <w:rFonts w:ascii="Poppins" w:hAnsi="Poppins" w:cs="Poppins"/>
-                <w:sz w:val="18"/>
-                <w:szCs w:val="22"/>
-              </w:rPr>
-              <w:t xml:space="preserve"/>
-            </w:r>
-          </w:p>
-        </w:tc>
-        <w:tc>
-          <w:tcPr>
-            <w:tcW w:w="850" w:type="dxa"/>
-          </w:tcPr>
-          <w:p>
-            <w:pPr>
-              <w:spacing w:before="0" w:after="0"/>
-              <w:ind w:left="0"/>
+              <w:spacing w:after="0"/>
               <w:jc w:val="center"/>
               <w:rPr>
                 <w:rFonts w:ascii="Poppins" w:hAnsi="Poppins" w:cs="Poppins"/>
@@ -2508,7 +2196,7 @@
               <w:top w:val="nil"/>
               <w:left w:val="nil"/>
               <w:bottom w:val="nil"/>
-              <w:right w:val="single" w:sz="4" w:space="0" w:color="4F81BD" w:themeColor="accent1"/>
+              <w:right w:val="single" w:sz="4" w:space="0" w:color="156082" w:themeColor="accent1"/>
             </w:tcBorders>
             <w:shd w:val="clear" w:color="auto" w:fill="auto"/>
           </w:tcPr>
@@ -2526,10 +2214,10 @@
           <w:tcPr>
             <w:tcW w:w="2160" w:type="dxa"/>
             <w:tcBorders>
-              <w:top w:val="single" w:sz="4" w:space="0" w:color="4F81BD" w:themeColor="accent1"/>
-              <w:left w:val="single" w:sz="4" w:space="0" w:color="4F81BD" w:themeColor="accent1"/>
-              <w:bottom w:val="single" w:sz="4" w:space="0" w:color="4F81BD" w:themeColor="accent1"/>
-              <w:right w:val="single" w:sz="4" w:space="0" w:color="4F81BD" w:themeColor="accent1"/>
+              <w:top w:val="single" w:sz="4" w:space="0" w:color="156082" w:themeColor="accent1"/>
+              <w:left w:val="single" w:sz="4" w:space="0" w:color="156082" w:themeColor="accent1"/>
+              <w:bottom w:val="single" w:sz="4" w:space="0" w:color="156082" w:themeColor="accent1"/>
+              <w:right w:val="single" w:sz="4" w:space="0" w:color="156082" w:themeColor="accent1"/>
             </w:tcBorders>
             <w:shd w:val="clear" w:color="auto" w:fill="auto"/>
           </w:tcPr>
@@ -2589,10 +2277,10 @@
           <w:tcPr>
             <w:tcW w:w="2435" w:type="dxa"/>
             <w:tcBorders>
-              <w:top w:val="single" w:sz="4" w:space="0" w:color="4F81BD" w:themeColor="accent1"/>
-              <w:left w:val="single" w:sz="4" w:space="0" w:color="4F81BD" w:themeColor="accent1"/>
-              <w:bottom w:val="single" w:sz="4" w:space="0" w:color="4F81BD" w:themeColor="accent1"/>
-              <w:right w:val="single" w:sz="4" w:space="0" w:color="4F81BD" w:themeColor="accent1"/>
+              <w:top w:val="single" w:sz="4" w:space="0" w:color="156082" w:themeColor="accent1"/>
+              <w:left w:val="single" w:sz="4" w:space="0" w:color="156082" w:themeColor="accent1"/>
+              <w:bottom w:val="single" w:sz="4" w:space="0" w:color="156082" w:themeColor="accent1"/>
+              <w:right w:val="single" w:sz="4" w:space="0" w:color="156082" w:themeColor="accent1"/>
             </w:tcBorders>
             <w:shd w:val="clear" w:color="auto" w:fill="auto"/>
           </w:tcPr>
@@ -2706,15 +2394,7 @@
           <w:sz w:val="18"/>
           <w:szCs w:val="22"/>
         </w:rPr>
-        <w:t xml:space="preserve"/>
-      </w:r>
-      <w:r>
-        <w:rPr>
-          <w:rFonts w:ascii="Poppins" w:eastAsia="Calibri" w:hAnsi="Poppins" w:cs="Poppins"/>
-          <w:sz w:val="18"/>
-          <w:szCs w:val="22"/>
-        </w:rPr>
-        <w:t>,</w:t>
+        <w:t xml:space="preserve">,</w:t>
       </w:r>
       <w:r>
         <w:rPr>
@@ -2730,23 +2410,7 @@
           <w:sz w:val="18"/>
           <w:szCs w:val="22"/>
         </w:rPr>
-        <w:t xml:space="preserve"> </w:t>
-      </w:r>
-      <w:r>
-        <w:rPr>
-          <w:rFonts w:ascii="Poppins" w:eastAsia="Calibri" w:hAnsi="Poppins" w:cs="Poppins"/>
-          <w:sz w:val="18"/>
-          <w:szCs w:val="22"/>
-        </w:rPr>
-        <w:t xml:space="preserve"> </w:t>
-      </w:r>
-      <w:r>
-        <w:rPr>
-          <w:rFonts w:ascii="Poppins" w:eastAsia="Calibri" w:hAnsi="Poppins" w:cs="Poppins"/>
-          <w:sz w:val="18"/>
-          <w:szCs w:val="22"/>
-        </w:rPr>
-        <w:t xml:space="preserve">03/06/2024</w:t>
+        <w:t xml:space="preserve">  05/06/2024</w:t>
       </w:r>
     </w:p>
     <w:p>
@@ -2758,7 +2422,7 @@
           <w:szCs w:val="22"/>
         </w:rPr>
         <w:sectPr>
-          <w:headerReference w:type="default" r:id="rId6"/>
+          <w:headerReference w:type="default" r:id="rId4"/>
           <w:pgSz w:w="11906" w:h="16838"/>
           <w:pgMar w:top="1134" w:right="991" w:bottom="1418" w:left="993" w:header="284" w:footer="310" w:gutter="0"/>
           <w:pgNumType w:start="1"/>
@@ -2793,8 +2457,9 @@
         </w:rPr>
       </w:pPr>
     </w:p>
+    <w:p/>
     <w:sectPr>
-      <w:headerReference w:type="default" r:id="rId7"/>
+      <w:headerReference w:type="default" r:id="rId5"/>
       <w:type w:val="continuous"/>
       <w:pgSz w:w="11906" w:h="16838"/>
       <w:pgMar w:top="1134" w:right="991" w:bottom="1418" w:left="993" w:header="284" w:footer="310" w:gutter="0"/>
@@ -2803,44 +2468,6 @@
     </w:sectPr>
   </w:body>
 </w:document>
-</file>
-
-<file path=word/endnotes.xml><?xml version="1.0" encoding="utf-8"?>
-<w:endnotes xmlns:wpc="http://schemas.microsoft.com/office/word/2010/wordprocessingCanvas" xmlns:cx="http://schemas.microsoft.com/office/drawing/2014/chartex" xmlns:cx1="http://schemas.microsoft.com/office/drawing/2015/9/8/chartex" xmlns:cx2="http://schemas.microsoft.com/office/drawing/2015/10/21/chartex" xmlns:cx3="http://schemas.microsoft.com/office/drawing/2016/5/9/chartex" xmlns:cx4="http://schemas.microsoft.com/office/drawing/2016/5/10/chartex" xmlns:cx5="http://schemas.microsoft.com/office/drawing/2016/5/11/chartex" xmlns:cx6="http://schemas.microsoft.com/office/drawing/2016/5/12/chartex" xmlns:cx7="http://schemas.microsoft.com/office/drawing/2016/5/13/chartex" xmlns:cx8="http://schemas.microsoft.com/office/drawing/2016/5/14/chartex" xmlns:mc="http://schemas.openxmlformats.org/markup-compatibility/2006" xmlns:aink="http://schemas.microsoft.com/office/drawing/2016/ink" xmlns:am3d="http://schemas.microsoft.com/office/drawing/2017/model3d" xmlns:o="urn:schemas-microsoft-com:office:office" xmlns:oel="http://schemas.microsoft.com/office/2019/extlst" xmlns:r="http://schemas.openxmlformats.org/officeDocument/2006/relationships" xmlns:m="http://schemas.openxmlformats.org/officeDocument/2006/math" xmlns:v="urn:schemas-microsoft-com:vml" xmlns:wp14="http://schemas.microsoft.com/office/word/2010/wordprocessingDrawing" xmlns:wp="http://schemas.openxmlformats.org/drawingml/2006/wordprocessingDrawing" xmlns:w10="urn:schemas-microsoft-com:office:word" xmlns:w="http://schemas.openxmlformats.org/wordprocessingml/2006/main" xmlns:w14="http://schemas.microsoft.com/office/word/2010/wordml" xmlns:w15="http://schemas.microsoft.com/office/word/2012/wordml" xmlns:w16cex="http://schemas.microsoft.com/office/word/2018/wordml/cex" xmlns:w16cid="http://schemas.microsoft.com/office/word/2016/wordml/cid" xmlns:w16="http://schemas.microsoft.com/office/word/2018/wordml" xmlns:w16du="http://schemas.microsoft.com/office/word/2023/wordml/word16du" xmlns:w16sdtdh="http://schemas.microsoft.com/office/word/2020/wordml/sdtdatahash" xmlns:w16se="http://schemas.microsoft.com/office/word/2015/wordml/symex" xmlns:wpg="http://schemas.microsoft.com/office/word/2010/wordprocessingGroup" xmlns:wpi="http://schemas.microsoft.com/office/word/2010/wordprocessingInk" xmlns:wne="http://schemas.microsoft.com/office/word/2006/wordml" xmlns:wps="http://schemas.microsoft.com/office/word/2010/wordprocessingShape" mc:Ignorable="w14 w15 w16se w16cid w16 w16cex w16sdtdh w16du wp14">
-  <w:endnote w:type="separator" w:id="-1">
-    <w:p>
-      <w:r>
-        <w:separator/>
-      </w:r>
-    </w:p>
-  </w:endnote>
-  <w:endnote w:type="continuationSeparator" w:id="0">
-    <w:p>
-      <w:r>
-        <w:continuationSeparator/>
-      </w:r>
-    </w:p>
-  </w:endnote>
-</w:endnotes>
-</file>
-
-<file path=word/footnotes.xml><?xml version="1.0" encoding="utf-8"?>
-<w:footnotes xmlns:wpc="http://schemas.microsoft.com/office/word/2010/wordprocessingCanvas" xmlns:cx="http://schemas.microsoft.com/office/drawing/2014/chartex" xmlns:cx1="http://schemas.microsoft.com/office/drawing/2015/9/8/chartex" xmlns:cx2="http://schemas.microsoft.com/office/drawing/2015/10/21/chartex" xmlns:cx3="http://schemas.microsoft.com/office/drawing/2016/5/9/chartex" xmlns:cx4="http://schemas.microsoft.com/office/drawing/2016/5/10/chartex" xmlns:cx5="http://schemas.microsoft.com/office/drawing/2016/5/11/chartex" xmlns:cx6="http://schemas.microsoft.com/office/drawing/2016/5/12/chartex" xmlns:cx7="http://schemas.microsoft.com/office/drawing/2016/5/13/chartex" xmlns:cx8="http://schemas.microsoft.com/office/drawing/2016/5/14/chartex" xmlns:mc="http://schemas.openxmlformats.org/markup-compatibility/2006" xmlns:aink="http://schemas.microsoft.com/office/drawing/2016/ink" xmlns:am3d="http://schemas.microsoft.com/office/drawing/2017/model3d" xmlns:o="urn:schemas-microsoft-com:office:office" xmlns:oel="http://schemas.microsoft.com/office/2019/extlst" xmlns:r="http://schemas.openxmlformats.org/officeDocument/2006/relationships" xmlns:m="http://schemas.openxmlformats.org/officeDocument/2006/math" xmlns:v="urn:schemas-microsoft-com:vml" xmlns:wp14="http://schemas.microsoft.com/office/word/2010/wordprocessingDrawing" xmlns:wp="http://schemas.openxmlformats.org/drawingml/2006/wordprocessingDrawing" xmlns:w10="urn:schemas-microsoft-com:office:word" xmlns:w="http://schemas.openxmlformats.org/wordprocessingml/2006/main" xmlns:w14="http://schemas.microsoft.com/office/word/2010/wordml" xmlns:w15="http://schemas.microsoft.com/office/word/2012/wordml" xmlns:w16cex="http://schemas.microsoft.com/office/word/2018/wordml/cex" xmlns:w16cid="http://schemas.microsoft.com/office/word/2016/wordml/cid" xmlns:w16="http://schemas.microsoft.com/office/word/2018/wordml" xmlns:w16du="http://schemas.microsoft.com/office/word/2023/wordml/word16du" xmlns:w16sdtdh="http://schemas.microsoft.com/office/word/2020/wordml/sdtdatahash" xmlns:w16se="http://schemas.microsoft.com/office/word/2015/wordml/symex" xmlns:wpg="http://schemas.microsoft.com/office/word/2010/wordprocessingGroup" xmlns:wpi="http://schemas.microsoft.com/office/word/2010/wordprocessingInk" xmlns:wne="http://schemas.microsoft.com/office/word/2006/wordml" xmlns:wps="http://schemas.microsoft.com/office/word/2010/wordprocessingShape" mc:Ignorable="w14 w15 w16se w16cid w16 w16cex w16sdtdh w16du wp14">
-  <w:footnote w:type="separator" w:id="-1">
-    <w:p>
-      <w:r>
-        <w:separator/>
-      </w:r>
-    </w:p>
-  </w:footnote>
-  <w:footnote w:type="continuationSeparator" w:id="0">
-    <w:p>
-      <w:r>
-        <w:continuationSeparator/>
-      </w:r>
-    </w:p>
-  </w:footnote>
-</w:footnotes>
 </file>
 
 <file path=word/header1.xml><?xml version="1.0" encoding="utf-8"?>
@@ -2876,7 +2503,7 @@
             <w:spacing w:before="40" w:after="40"/>
             <w:rPr>
               <w:rFonts w:ascii="Calibri" w:eastAsia="Calibri" w:hAnsi="Calibri"/>
-              <w:color w:val="4F81BD" w:themeColor="accent1"/>
+              <w:color w:val="156082" w:themeColor="accent1"/>
               <w:sz w:val="18"/>
               <w:szCs w:val="18"/>
             </w:rPr>
@@ -2886,7 +2513,7 @@
               <w:noProof/>
             </w:rPr>
             <w:drawing>
-              <wp:inline distT="0" distB="0" distL="0" distR="0" wp14:anchorId="2F0FD493" wp14:editId="0D5ACACC">
+              <wp:inline distT="0" distB="0" distL="0" distR="0" wp14:anchorId="2441D415" wp14:editId="0C71EC18">
                 <wp:extent cx="2457173" cy="892454"/>
                 <wp:effectExtent l="0" t="0" r="635" b="3175"/>
                 <wp:docPr id="2" name="Image 2"/>
@@ -2998,7 +2625,7 @@
             <w:spacing w:before="40" w:after="40"/>
             <w:rPr>
               <w:rFonts w:ascii="Calibri" w:eastAsia="Calibri" w:hAnsi="Calibri"/>
-              <w:color w:val="4F81BD" w:themeColor="accent1"/>
+              <w:color w:val="156082" w:themeColor="accent1"/>
               <w:sz w:val="18"/>
               <w:szCs w:val="18"/>
             </w:rPr>
@@ -3008,7 +2635,7 @@
               <w:noProof/>
             </w:rPr>
             <w:drawing>
-              <wp:inline distT="0" distB="0" distL="0" distR="0" wp14:anchorId="6F229AD8" wp14:editId="1D9B4D27">
+              <wp:inline distT="0" distB="0" distL="0" distR="0" wp14:anchorId="71D4AEEC" wp14:editId="07477DFD">
                 <wp:extent cx="2457173" cy="892454"/>
                 <wp:effectExtent l="0" t="0" r="635" b="3175"/>
                 <wp:docPr id="1" name="Image 1"/>
@@ -3092,16 +2719,24 @@
   <w:docDefaults>
     <w:rPrDefault>
       <w:rPr>
-        <w:rFonts w:ascii="Times New Roman" w:eastAsia="Times New Roman" w:hAnsi="Times New Roman" w:cs="Times New Roman"/>
-        <w:lang w:val="fr-FR" w:eastAsia="fr-FR" w:bidi="ar-SA"/>
+        <w:rFonts w:asciiTheme="minorHAnsi" w:eastAsiaTheme="minorHAnsi" w:hAnsiTheme="minorHAnsi" w:cstheme="minorBidi"/>
+        <w:kern w:val="2"/>
+        <w:sz w:val="24"/>
+        <w:szCs w:val="24"/>
+        <w:lang w:val="fr-FR" w:eastAsia="en-US" w:bidi="ar-SA"/>
+        <w14:ligatures w14:val="standardContextual"/>
       </w:rPr>
     </w:rPrDefault>
-    <w:pPrDefault/>
+    <w:pPrDefault>
+      <w:pPr>
+        <w:spacing w:after="160" w:line="278" w:lineRule="auto"/>
+      </w:pPr>
+    </w:pPrDefault>
   </w:docDefaults>
   <w:latentStyles w:defLockedState="0" w:defUIPriority="99" w:defSemiHidden="0" w:defUnhideWhenUsed="0" w:defQFormat="0" w:count="376">
     <w:lsdException w:name="Normal" w:uiPriority="0" w:qFormat="1"/>
-    <w:lsdException w:name="heading 1" w:uiPriority="0" w:qFormat="1"/>
-    <w:lsdException w:name="heading 2" w:semiHidden="1" w:uiPriority="0" w:unhideWhenUsed="1" w:qFormat="1"/>
+    <w:lsdException w:name="heading 1" w:uiPriority="9" w:qFormat="1"/>
+    <w:lsdException w:name="heading 2" w:semiHidden="1" w:uiPriority="9" w:unhideWhenUsed="1" w:qFormat="1"/>
     <w:lsdException w:name="heading 3" w:semiHidden="1" w:uiPriority="9" w:unhideWhenUsed="1" w:qFormat="1"/>
     <w:lsdException w:name="heading 4" w:semiHidden="1" w:uiPriority="9" w:unhideWhenUsed="1" w:qFormat="1"/>
     <w:lsdException w:name="heading 5" w:semiHidden="1" w:uiPriority="9" w:unhideWhenUsed="1" w:qFormat="1"/>
@@ -3184,10 +2819,10 @@
     <w:lsdException w:name="Body Text Indent 2" w:semiHidden="1" w:unhideWhenUsed="1"/>
     <w:lsdException w:name="Body Text Indent 3" w:semiHidden="1" w:unhideWhenUsed="1"/>
     <w:lsdException w:name="Block Text" w:semiHidden="1" w:unhideWhenUsed="1"/>
-    <w:lsdException w:name="Hyperlink" w:semiHidden="1" w:uiPriority="0" w:unhideWhenUsed="1"/>
+    <w:lsdException w:name="Hyperlink" w:semiHidden="1" w:unhideWhenUsed="1"/>
     <w:lsdException w:name="FollowedHyperlink" w:semiHidden="1" w:unhideWhenUsed="1"/>
-    <w:lsdException w:name="Strong" w:uiPriority="0" w:qFormat="1"/>
-    <w:lsdException w:name="Emphasis" w:uiPriority="0" w:qFormat="1"/>
+    <w:lsdException w:name="Strong" w:uiPriority="22" w:qFormat="1"/>
+    <w:lsdException w:name="Emphasis" w:uiPriority="20" w:qFormat="1"/>
     <w:lsdException w:name="Document Map" w:semiHidden="1" w:unhideWhenUsed="1"/>
     <w:lsdException w:name="Plain Text" w:semiHidden="1" w:unhideWhenUsed="1"/>
     <w:lsdException w:name="E-mail Signature" w:semiHidden="1" w:unhideWhenUsed="1"/>
@@ -3252,8 +2887,8 @@
     <w:lsdException w:name="Table Web 1" w:semiHidden="1" w:unhideWhenUsed="1"/>
     <w:lsdException w:name="Table Web 2" w:semiHidden="1" w:unhideWhenUsed="1"/>
     <w:lsdException w:name="Table Web 3" w:semiHidden="1" w:unhideWhenUsed="1"/>
-    <w:lsdException w:name="Balloon Text" w:semiHidden="1" w:uiPriority="0" w:unhideWhenUsed="1"/>
-    <w:lsdException w:name="Table Grid" w:uiPriority="0"/>
+    <w:lsdException w:name="Balloon Text" w:semiHidden="1" w:unhideWhenUsed="1"/>
+    <w:lsdException w:name="Table Grid" w:uiPriority="39"/>
     <w:lsdException w:name="Table Theme" w:semiHidden="1" w:unhideWhenUsed="1"/>
     <w:lsdException w:name="Placeholder Text" w:semiHidden="1"/>
     <w:lsdException w:name="No Spacing" w:uiPriority="1" w:qFormat="1"/>
@@ -3479,41 +3114,27 @@
   <w:style w:type="paragraph" w:default="1" w:styleId="Normal">
     <w:name w:val="Normal"/>
     <w:qFormat/>
-    <w:rsid w:val="006E262A"/>
-    <w:pPr>
-      <w:spacing w:after="160" w:line="278" w:lineRule="auto"/>
-    </w:pPr>
-    <w:rPr>
-      <w:rFonts w:asciiTheme="minorHAnsi" w:eastAsiaTheme="minorHAnsi" w:hAnsiTheme="minorHAnsi" w:cstheme="minorBidi"/>
-      <w:kern w:val="2"/>
-      <w:sz w:val="24"/>
-      <w:szCs w:val="24"/>
-      <w:lang w:eastAsia="en-US"/>
-      <w14:ligatures w14:val="standardContextual"/>
-    </w:rPr>
+    <w:rsid w:val="00551090"/>
   </w:style>
   <w:style w:type="paragraph" w:styleId="Titre1">
     <w:name w:val="heading 1"/>
     <w:basedOn w:val="Normal"/>
     <w:next w:val="Normal"/>
     <w:link w:val="Titre1Car"/>
+    <w:uiPriority w:val="9"/>
     <w:qFormat/>
-    <w:rsid w:val="006E59EC"/>
+    <w:rsid w:val="00551090"/>
     <w:pPr>
       <w:keepNext/>
-      <w:overflowPunct w:val="0"/>
-      <w:autoSpaceDE w:val="0"/>
-      <w:autoSpaceDN w:val="0"/>
-      <w:adjustRightInd w:val="0"/>
-      <w:spacing w:before="120"/>
-      <w:jc w:val="center"/>
+      <w:keepLines/>
+      <w:spacing w:before="360" w:after="80"/>
       <w:outlineLvl w:val="0"/>
     </w:pPr>
     <w:rPr>
-      <w:rFonts w:ascii="Arial" w:hAnsi="Arial"/>
-      <w:b/>
-      <w:bCs/>
-      <w:sz w:val="22"/>
+      <w:rFonts w:asciiTheme="majorHAnsi" w:eastAsiaTheme="majorEastAsia" w:hAnsiTheme="majorHAnsi" w:cstheme="majorBidi"/>
+      <w:color w:val="0F4761" w:themeColor="accent1" w:themeShade="BF"/>
+      <w:sz w:val="40"/>
+      <w:szCs w:val="40"/>
     </w:rPr>
   </w:style>
   <w:style w:type="paragraph" w:styleId="Titre2">
@@ -3521,15 +3142,177 @@
     <w:basedOn w:val="Normal"/>
     <w:next w:val="Normal"/>
     <w:link w:val="Titre2Car"/>
+    <w:uiPriority w:val="9"/>
+    <w:semiHidden/>
+    <w:unhideWhenUsed/>
     <w:qFormat/>
-    <w:rsid w:val="006E59EC"/>
+    <w:rsid w:val="00551090"/>
     <w:pPr>
       <w:keepNext/>
+      <w:keepLines/>
+      <w:spacing w:before="160" w:after="80"/>
       <w:outlineLvl w:val="1"/>
     </w:pPr>
     <w:rPr>
-      <w:rFonts w:ascii="Arial" w:hAnsi="Arial" w:cs="Arial"/>
+      <w:rFonts w:asciiTheme="majorHAnsi" w:eastAsiaTheme="majorEastAsia" w:hAnsiTheme="majorHAnsi" w:cstheme="majorBidi"/>
+      <w:color w:val="0F4761" w:themeColor="accent1" w:themeShade="BF"/>
+      <w:sz w:val="32"/>
+      <w:szCs w:val="32"/>
+    </w:rPr>
+  </w:style>
+  <w:style w:type="paragraph" w:styleId="Titre3">
+    <w:name w:val="heading 3"/>
+    <w:basedOn w:val="Normal"/>
+    <w:next w:val="Normal"/>
+    <w:link w:val="Titre3Car"/>
+    <w:uiPriority w:val="9"/>
+    <w:semiHidden/>
+    <w:unhideWhenUsed/>
+    <w:qFormat/>
+    <w:rsid w:val="00551090"/>
+    <w:pPr>
+      <w:keepNext/>
+      <w:keepLines/>
+      <w:spacing w:before="160" w:after="80"/>
+      <w:outlineLvl w:val="2"/>
+    </w:pPr>
+    <w:rPr>
+      <w:rFonts w:eastAsiaTheme="majorEastAsia" w:cstheme="majorBidi"/>
+      <w:color w:val="0F4761" w:themeColor="accent1" w:themeShade="BF"/>
+      <w:sz w:val="28"/>
+      <w:szCs w:val="28"/>
+    </w:rPr>
+  </w:style>
+  <w:style w:type="paragraph" w:styleId="Titre4">
+    <w:name w:val="heading 4"/>
+    <w:basedOn w:val="Normal"/>
+    <w:next w:val="Normal"/>
+    <w:link w:val="Titre4Car"/>
+    <w:uiPriority w:val="9"/>
+    <w:semiHidden/>
+    <w:unhideWhenUsed/>
+    <w:qFormat/>
+    <w:rsid w:val="00551090"/>
+    <w:pPr>
+      <w:keepNext/>
+      <w:keepLines/>
+      <w:spacing w:before="80" w:after="40"/>
+      <w:outlineLvl w:val="3"/>
+    </w:pPr>
+    <w:rPr>
+      <w:rFonts w:eastAsiaTheme="majorEastAsia" w:cstheme="majorBidi"/>
       <w:i/>
+      <w:iCs/>
+      <w:color w:val="0F4761" w:themeColor="accent1" w:themeShade="BF"/>
+    </w:rPr>
+  </w:style>
+  <w:style w:type="paragraph" w:styleId="Titre5">
+    <w:name w:val="heading 5"/>
+    <w:basedOn w:val="Normal"/>
+    <w:next w:val="Normal"/>
+    <w:link w:val="Titre5Car"/>
+    <w:uiPriority w:val="9"/>
+    <w:semiHidden/>
+    <w:unhideWhenUsed/>
+    <w:qFormat/>
+    <w:rsid w:val="00551090"/>
+    <w:pPr>
+      <w:keepNext/>
+      <w:keepLines/>
+      <w:spacing w:before="80" w:after="40"/>
+      <w:outlineLvl w:val="4"/>
+    </w:pPr>
+    <w:rPr>
+      <w:rFonts w:eastAsiaTheme="majorEastAsia" w:cstheme="majorBidi"/>
+      <w:color w:val="0F4761" w:themeColor="accent1" w:themeShade="BF"/>
+    </w:rPr>
+  </w:style>
+  <w:style w:type="paragraph" w:styleId="Titre6">
+    <w:name w:val="heading 6"/>
+    <w:basedOn w:val="Normal"/>
+    <w:next w:val="Normal"/>
+    <w:link w:val="Titre6Car"/>
+    <w:uiPriority w:val="9"/>
+    <w:semiHidden/>
+    <w:unhideWhenUsed/>
+    <w:qFormat/>
+    <w:rsid w:val="00551090"/>
+    <w:pPr>
+      <w:keepNext/>
+      <w:keepLines/>
+      <w:spacing w:before="40" w:after="0"/>
+      <w:outlineLvl w:val="5"/>
+    </w:pPr>
+    <w:rPr>
+      <w:rFonts w:eastAsiaTheme="majorEastAsia" w:cstheme="majorBidi"/>
+      <w:i/>
+      <w:iCs/>
+      <w:color w:val="595959" w:themeColor="text1" w:themeTint="A6"/>
+    </w:rPr>
+  </w:style>
+  <w:style w:type="paragraph" w:styleId="Titre7">
+    <w:name w:val="heading 7"/>
+    <w:basedOn w:val="Normal"/>
+    <w:next w:val="Normal"/>
+    <w:link w:val="Titre7Car"/>
+    <w:uiPriority w:val="9"/>
+    <w:semiHidden/>
+    <w:unhideWhenUsed/>
+    <w:qFormat/>
+    <w:rsid w:val="00551090"/>
+    <w:pPr>
+      <w:keepNext/>
+      <w:keepLines/>
+      <w:spacing w:before="40" w:after="0"/>
+      <w:outlineLvl w:val="6"/>
+    </w:pPr>
+    <w:rPr>
+      <w:rFonts w:eastAsiaTheme="majorEastAsia" w:cstheme="majorBidi"/>
+      <w:color w:val="595959" w:themeColor="text1" w:themeTint="A6"/>
+    </w:rPr>
+  </w:style>
+  <w:style w:type="paragraph" w:styleId="Titre8">
+    <w:name w:val="heading 8"/>
+    <w:basedOn w:val="Normal"/>
+    <w:next w:val="Normal"/>
+    <w:link w:val="Titre8Car"/>
+    <w:uiPriority w:val="9"/>
+    <w:semiHidden/>
+    <w:unhideWhenUsed/>
+    <w:qFormat/>
+    <w:rsid w:val="00551090"/>
+    <w:pPr>
+      <w:keepNext/>
+      <w:keepLines/>
+      <w:spacing w:after="0"/>
+      <w:outlineLvl w:val="7"/>
+    </w:pPr>
+    <w:rPr>
+      <w:rFonts w:eastAsiaTheme="majorEastAsia" w:cstheme="majorBidi"/>
+      <w:i/>
+      <w:iCs/>
+      <w:color w:val="272727" w:themeColor="text1" w:themeTint="D8"/>
+    </w:rPr>
+  </w:style>
+  <w:style w:type="paragraph" w:styleId="Titre9">
+    <w:name w:val="heading 9"/>
+    <w:basedOn w:val="Normal"/>
+    <w:next w:val="Normal"/>
+    <w:link w:val="Titre9Car"/>
+    <w:uiPriority w:val="9"/>
+    <w:semiHidden/>
+    <w:unhideWhenUsed/>
+    <w:qFormat/>
+    <w:rsid w:val="00551090"/>
+    <w:pPr>
+      <w:keepNext/>
+      <w:keepLines/>
+      <w:spacing w:after="0"/>
+      <w:outlineLvl w:val="8"/>
+    </w:pPr>
+    <w:rPr>
+      <w:rFonts w:eastAsiaTheme="majorEastAsia" w:cstheme="majorBidi"/>
+      <w:color w:val="272727" w:themeColor="text1" w:themeTint="D8"/>
     </w:rPr>
   </w:style>
   <w:style w:type="character" w:default="1" w:styleId="Policepardfaut">
@@ -3537,7 +3320,6 @@
     <w:uiPriority w:val="1"/>
     <w:semiHidden/>
     <w:unhideWhenUsed/>
-    <w:rsid w:val="006E262A"/>
   </w:style>
   <w:style w:type="table" w:default="1" w:styleId="TableauNormal">
     <w:name w:val="Normal Table"/>
@@ -3559,22 +3341,295 @@
     <w:uiPriority w:val="99"/>
     <w:semiHidden/>
     <w:unhideWhenUsed/>
-    <w:rsid w:val="006E262A"/>
+  </w:style>
+  <w:style w:type="character" w:customStyle="1" w:styleId="Titre1Car">
+    <w:name w:val="Titre 1 Car"/>
+    <w:basedOn w:val="Policepardfaut"/>
+    <w:link w:val="Titre1"/>
+    <w:uiPriority w:val="9"/>
+    <w:rsid w:val="00551090"/>
+    <w:rPr>
+      <w:rFonts w:asciiTheme="majorHAnsi" w:eastAsiaTheme="majorEastAsia" w:hAnsiTheme="majorHAnsi" w:cstheme="majorBidi"/>
+      <w:color w:val="0F4761" w:themeColor="accent1" w:themeShade="BF"/>
+      <w:sz w:val="40"/>
+      <w:szCs w:val="40"/>
+    </w:rPr>
+  </w:style>
+  <w:style w:type="character" w:customStyle="1" w:styleId="Titre2Car">
+    <w:name w:val="Titre 2 Car"/>
+    <w:basedOn w:val="Policepardfaut"/>
+    <w:link w:val="Titre2"/>
+    <w:uiPriority w:val="9"/>
+    <w:semiHidden/>
+    <w:rsid w:val="00551090"/>
+    <w:rPr>
+      <w:rFonts w:asciiTheme="majorHAnsi" w:eastAsiaTheme="majorEastAsia" w:hAnsiTheme="majorHAnsi" w:cstheme="majorBidi"/>
+      <w:color w:val="0F4761" w:themeColor="accent1" w:themeShade="BF"/>
+      <w:sz w:val="32"/>
+      <w:szCs w:val="32"/>
+    </w:rPr>
+  </w:style>
+  <w:style w:type="character" w:customStyle="1" w:styleId="Titre3Car">
+    <w:name w:val="Titre 3 Car"/>
+    <w:basedOn w:val="Policepardfaut"/>
+    <w:link w:val="Titre3"/>
+    <w:uiPriority w:val="9"/>
+    <w:semiHidden/>
+    <w:rsid w:val="00551090"/>
+    <w:rPr>
+      <w:rFonts w:eastAsiaTheme="majorEastAsia" w:cstheme="majorBidi"/>
+      <w:color w:val="0F4761" w:themeColor="accent1" w:themeShade="BF"/>
+      <w:sz w:val="28"/>
+      <w:szCs w:val="28"/>
+    </w:rPr>
+  </w:style>
+  <w:style w:type="character" w:customStyle="1" w:styleId="Titre4Car">
+    <w:name w:val="Titre 4 Car"/>
+    <w:basedOn w:val="Policepardfaut"/>
+    <w:link w:val="Titre4"/>
+    <w:uiPriority w:val="9"/>
+    <w:semiHidden/>
+    <w:rsid w:val="00551090"/>
+    <w:rPr>
+      <w:rFonts w:eastAsiaTheme="majorEastAsia" w:cstheme="majorBidi"/>
+      <w:i/>
+      <w:iCs/>
+      <w:color w:val="0F4761" w:themeColor="accent1" w:themeShade="BF"/>
+    </w:rPr>
+  </w:style>
+  <w:style w:type="character" w:customStyle="1" w:styleId="Titre5Car">
+    <w:name w:val="Titre 5 Car"/>
+    <w:basedOn w:val="Policepardfaut"/>
+    <w:link w:val="Titre5"/>
+    <w:uiPriority w:val="9"/>
+    <w:semiHidden/>
+    <w:rsid w:val="00551090"/>
+    <w:rPr>
+      <w:rFonts w:eastAsiaTheme="majorEastAsia" w:cstheme="majorBidi"/>
+      <w:color w:val="0F4761" w:themeColor="accent1" w:themeShade="BF"/>
+    </w:rPr>
+  </w:style>
+  <w:style w:type="character" w:customStyle="1" w:styleId="Titre6Car">
+    <w:name w:val="Titre 6 Car"/>
+    <w:basedOn w:val="Policepardfaut"/>
+    <w:link w:val="Titre6"/>
+    <w:uiPriority w:val="9"/>
+    <w:semiHidden/>
+    <w:rsid w:val="00551090"/>
+    <w:rPr>
+      <w:rFonts w:eastAsiaTheme="majorEastAsia" w:cstheme="majorBidi"/>
+      <w:i/>
+      <w:iCs/>
+      <w:color w:val="595959" w:themeColor="text1" w:themeTint="A6"/>
+    </w:rPr>
+  </w:style>
+  <w:style w:type="character" w:customStyle="1" w:styleId="Titre7Car">
+    <w:name w:val="Titre 7 Car"/>
+    <w:basedOn w:val="Policepardfaut"/>
+    <w:link w:val="Titre7"/>
+    <w:uiPriority w:val="9"/>
+    <w:semiHidden/>
+    <w:rsid w:val="00551090"/>
+    <w:rPr>
+      <w:rFonts w:eastAsiaTheme="majorEastAsia" w:cstheme="majorBidi"/>
+      <w:color w:val="595959" w:themeColor="text1" w:themeTint="A6"/>
+    </w:rPr>
+  </w:style>
+  <w:style w:type="character" w:customStyle="1" w:styleId="Titre8Car">
+    <w:name w:val="Titre 8 Car"/>
+    <w:basedOn w:val="Policepardfaut"/>
+    <w:link w:val="Titre8"/>
+    <w:uiPriority w:val="9"/>
+    <w:semiHidden/>
+    <w:rsid w:val="00551090"/>
+    <w:rPr>
+      <w:rFonts w:eastAsiaTheme="majorEastAsia" w:cstheme="majorBidi"/>
+      <w:i/>
+      <w:iCs/>
+      <w:color w:val="272727" w:themeColor="text1" w:themeTint="D8"/>
+    </w:rPr>
+  </w:style>
+  <w:style w:type="character" w:customStyle="1" w:styleId="Titre9Car">
+    <w:name w:val="Titre 9 Car"/>
+    <w:basedOn w:val="Policepardfaut"/>
+    <w:link w:val="Titre9"/>
+    <w:uiPriority w:val="9"/>
+    <w:semiHidden/>
+    <w:rsid w:val="00551090"/>
+    <w:rPr>
+      <w:rFonts w:eastAsiaTheme="majorEastAsia" w:cstheme="majorBidi"/>
+      <w:color w:val="272727" w:themeColor="text1" w:themeTint="D8"/>
+    </w:rPr>
   </w:style>
   <w:style w:type="paragraph" w:styleId="Titre">
     <w:name w:val="Title"/>
     <w:basedOn w:val="Normal"/>
+    <w:next w:val="Normal"/>
+    <w:link w:val="TitreCar"/>
+    <w:uiPriority w:val="10"/>
     <w:qFormat/>
+    <w:rsid w:val="00551090"/>
     <w:pPr>
+      <w:spacing w:after="80" w:line="240" w:lineRule="auto"/>
+      <w:contextualSpacing/>
+    </w:pPr>
+    <w:rPr>
+      <w:rFonts w:asciiTheme="majorHAnsi" w:eastAsiaTheme="majorEastAsia" w:hAnsiTheme="majorHAnsi" w:cstheme="majorBidi"/>
+      <w:spacing w:val="-10"/>
+      <w:kern w:val="28"/>
+      <w:sz w:val="56"/>
+      <w:szCs w:val="56"/>
+    </w:rPr>
+  </w:style>
+  <w:style w:type="character" w:customStyle="1" w:styleId="TitreCar">
+    <w:name w:val="Titre Car"/>
+    <w:basedOn w:val="Policepardfaut"/>
+    <w:link w:val="Titre"/>
+    <w:uiPriority w:val="10"/>
+    <w:rsid w:val="00551090"/>
+    <w:rPr>
+      <w:rFonts w:asciiTheme="majorHAnsi" w:eastAsiaTheme="majorEastAsia" w:hAnsiTheme="majorHAnsi" w:cstheme="majorBidi"/>
+      <w:spacing w:val="-10"/>
+      <w:kern w:val="28"/>
+      <w:sz w:val="56"/>
+      <w:szCs w:val="56"/>
+    </w:rPr>
+  </w:style>
+  <w:style w:type="paragraph" w:styleId="Sous-titre">
+    <w:name w:val="Subtitle"/>
+    <w:basedOn w:val="Normal"/>
+    <w:next w:val="Normal"/>
+    <w:link w:val="Sous-titreCar"/>
+    <w:uiPriority w:val="11"/>
+    <w:qFormat/>
+    <w:rsid w:val="00551090"/>
+    <w:pPr>
+      <w:numPr>
+        <w:ilvl w:val="1"/>
+      </w:numPr>
+    </w:pPr>
+    <w:rPr>
+      <w:rFonts w:eastAsiaTheme="majorEastAsia" w:cstheme="majorBidi"/>
+      <w:color w:val="595959" w:themeColor="text1" w:themeTint="A6"/>
+      <w:spacing w:val="15"/>
+      <w:sz w:val="28"/>
+      <w:szCs w:val="28"/>
+    </w:rPr>
+  </w:style>
+  <w:style w:type="character" w:customStyle="1" w:styleId="Sous-titreCar">
+    <w:name w:val="Sous-titre Car"/>
+    <w:basedOn w:val="Policepardfaut"/>
+    <w:link w:val="Sous-titre"/>
+    <w:uiPriority w:val="11"/>
+    <w:rsid w:val="00551090"/>
+    <w:rPr>
+      <w:rFonts w:eastAsiaTheme="majorEastAsia" w:cstheme="majorBidi"/>
+      <w:color w:val="595959" w:themeColor="text1" w:themeTint="A6"/>
+      <w:spacing w:val="15"/>
+      <w:sz w:val="28"/>
+      <w:szCs w:val="28"/>
+    </w:rPr>
+  </w:style>
+  <w:style w:type="paragraph" w:styleId="Citation">
+    <w:name w:val="Quote"/>
+    <w:basedOn w:val="Normal"/>
+    <w:next w:val="Normal"/>
+    <w:link w:val="CitationCar"/>
+    <w:uiPriority w:val="29"/>
+    <w:qFormat/>
+    <w:rsid w:val="00551090"/>
+    <w:pPr>
+      <w:spacing w:before="160"/>
       <w:jc w:val="center"/>
     </w:pPr>
     <w:rPr>
-      <w:rFonts w:ascii="Arial" w:hAnsi="Arial" w:cs="Arial"/>
+      <w:i/>
+      <w:iCs/>
+      <w:color w:val="404040" w:themeColor="text1" w:themeTint="BF"/>
+    </w:rPr>
+  </w:style>
+  <w:style w:type="character" w:customStyle="1" w:styleId="CitationCar">
+    <w:name w:val="Citation Car"/>
+    <w:basedOn w:val="Policepardfaut"/>
+    <w:link w:val="Citation"/>
+    <w:uiPriority w:val="29"/>
+    <w:rsid w:val="00551090"/>
+    <w:rPr>
+      <w:i/>
+      <w:iCs/>
+      <w:color w:val="404040" w:themeColor="text1" w:themeTint="BF"/>
+    </w:rPr>
+  </w:style>
+  <w:style w:type="paragraph" w:styleId="Paragraphedeliste">
+    <w:name w:val="List Paragraph"/>
+    <w:basedOn w:val="Normal"/>
+    <w:uiPriority w:val="34"/>
+    <w:qFormat/>
+    <w:rsid w:val="00551090"/>
+    <w:pPr>
+      <w:ind w:left="720"/>
+      <w:contextualSpacing/>
+    </w:pPr>
+  </w:style>
+  <w:style w:type="character" w:styleId="Accentuationintense">
+    <w:name w:val="Intense Emphasis"/>
+    <w:basedOn w:val="Policepardfaut"/>
+    <w:uiPriority w:val="21"/>
+    <w:qFormat/>
+    <w:rsid w:val="00551090"/>
+    <w:rPr>
+      <w:i/>
+      <w:iCs/>
+      <w:color w:val="0F4761" w:themeColor="accent1" w:themeShade="BF"/>
+    </w:rPr>
+  </w:style>
+  <w:style w:type="paragraph" w:styleId="Citationintense">
+    <w:name w:val="Intense Quote"/>
+    <w:basedOn w:val="Normal"/>
+    <w:next w:val="Normal"/>
+    <w:link w:val="CitationintenseCar"/>
+    <w:uiPriority w:val="30"/>
+    <w:qFormat/>
+    <w:rsid w:val="00551090"/>
+    <w:pPr>
+      <w:pBdr>
+        <w:top w:val="single" w:sz="4" w:space="10" w:color="0F4761" w:themeColor="accent1" w:themeShade="BF"/>
+        <w:bottom w:val="single" w:sz="4" w:space="10" w:color="0F4761" w:themeColor="accent1" w:themeShade="BF"/>
+      </w:pBdr>
+      <w:spacing w:before="360" w:after="360"/>
+      <w:ind w:left="864" w:right="864"/>
+      <w:jc w:val="center"/>
+    </w:pPr>
+    <w:rPr>
+      <w:i/>
+      <w:iCs/>
+      <w:color w:val="0F4761" w:themeColor="accent1" w:themeShade="BF"/>
+    </w:rPr>
+  </w:style>
+  <w:style w:type="character" w:customStyle="1" w:styleId="CitationintenseCar">
+    <w:name w:val="Citation intense Car"/>
+    <w:basedOn w:val="Policepardfaut"/>
+    <w:link w:val="Citationintense"/>
+    <w:uiPriority w:val="30"/>
+    <w:rsid w:val="00551090"/>
+    <w:rPr>
+      <w:i/>
+      <w:iCs/>
+      <w:color w:val="0F4761" w:themeColor="accent1" w:themeShade="BF"/>
+    </w:rPr>
+  </w:style>
+  <w:style w:type="character" w:styleId="Rfrenceintense">
+    <w:name w:val="Intense Reference"/>
+    <w:basedOn w:val="Policepardfaut"/>
+    <w:uiPriority w:val="32"/>
+    <w:qFormat/>
+    <w:rsid w:val="00551090"/>
+    <w:rPr>
       <w:b/>
       <w:bCs/>
-      <w:i/>
-      <w:iCs/>
-      <w:sz w:val="28"/>
+      <w:smallCaps/>
+      <w:color w:val="0F4761" w:themeColor="accent1" w:themeShade="BF"/>
+      <w:spacing w:val="5"/>
     </w:rPr>
   </w:style>
   <w:style w:type="paragraph" w:styleId="En-tte">
@@ -3582,7 +3637,7 @@
     <w:basedOn w:val="Normal"/>
     <w:link w:val="En-tteCar"/>
     <w:uiPriority w:val="99"/>
-    <w:rsid w:val="006E59EC"/>
+    <w:rsid w:val="00551090"/>
     <w:pPr>
       <w:tabs>
         <w:tab w:val="center" w:pos="4536"/>
@@ -3595,18 +3650,14 @@
     <w:basedOn w:val="Policepardfaut"/>
     <w:link w:val="En-tte"/>
     <w:uiPriority w:val="99"/>
-    <w:rsid w:val="006E59EC"/>
-    <w:rPr>
-      <w:sz w:val="24"/>
-      <w:szCs w:val="24"/>
-    </w:rPr>
+    <w:rsid w:val="00551090"/>
   </w:style>
   <w:style w:type="paragraph" w:styleId="Pieddepage">
     <w:name w:val="footer"/>
     <w:basedOn w:val="Normal"/>
     <w:link w:val="PieddepageCar"/>
     <w:qFormat/>
-    <w:rsid w:val="006E59EC"/>
+    <w:rsid w:val="00551090"/>
     <w:pPr>
       <w:tabs>
         <w:tab w:val="center" w:pos="4536"/>
@@ -3618,118 +3669,14 @@
     <w:name w:val="Pied de page Car"/>
     <w:basedOn w:val="Policepardfaut"/>
     <w:link w:val="Pieddepage"/>
-    <w:rsid w:val="006E59EC"/>
-    <w:rPr>
-      <w:sz w:val="24"/>
-      <w:szCs w:val="24"/>
-    </w:rPr>
-  </w:style>
-  <w:style w:type="character" w:customStyle="1" w:styleId="Titre1Car">
-    <w:name w:val="Titre 1 Car"/>
-    <w:basedOn w:val="Policepardfaut"/>
-    <w:link w:val="Titre1"/>
-    <w:rsid w:val="006E59EC"/>
-    <w:rPr>
-      <w:rFonts w:ascii="Arial" w:hAnsi="Arial"/>
-      <w:b/>
-      <w:bCs/>
-      <w:sz w:val="22"/>
-      <w:szCs w:val="24"/>
-    </w:rPr>
-  </w:style>
-  <w:style w:type="character" w:customStyle="1" w:styleId="Titre2Car">
-    <w:name w:val="Titre 2 Car"/>
-    <w:basedOn w:val="Policepardfaut"/>
-    <w:link w:val="Titre2"/>
-    <w:rsid w:val="006E59EC"/>
-    <w:rPr>
-      <w:rFonts w:ascii="Arial" w:hAnsi="Arial" w:cs="Arial"/>
-      <w:i/>
-      <w:sz w:val="24"/>
-      <w:szCs w:val="24"/>
-    </w:rPr>
-  </w:style>
-  <w:style w:type="character" w:styleId="Lienhypertexte">
-    <w:name w:val="Hyperlink"/>
-    <w:basedOn w:val="Policepardfaut"/>
-    <w:rsid w:val="006E59EC"/>
-    <w:rPr>
-      <w:color w:val="0000FF"/>
-      <w:u w:val="single"/>
-    </w:rPr>
-  </w:style>
-  <w:style w:type="paragraph" w:styleId="Textedebulles">
-    <w:name w:val="Balloon Text"/>
+    <w:rsid w:val="00551090"/>
+  </w:style>
+  <w:style w:type="paragraph" w:customStyle="1" w:styleId="YPTexteBleuGras">
+    <w:name w:val="YP_Texte_Bleu_Gras"/>
     <w:basedOn w:val="Normal"/>
-    <w:link w:val="TextedebullesCar"/>
-    <w:rsid w:val="006E59EC"/>
-    <w:rPr>
-      <w:rFonts w:ascii="Tahoma" w:hAnsi="Tahoma" w:cs="Tahoma"/>
-      <w:sz w:val="16"/>
-      <w:szCs w:val="16"/>
-    </w:rPr>
-  </w:style>
-  <w:style w:type="character" w:customStyle="1" w:styleId="TextedebullesCar">
-    <w:name w:val="Texte de bulles Car"/>
-    <w:basedOn w:val="Policepardfaut"/>
-    <w:link w:val="Textedebulles"/>
-    <w:rsid w:val="006E59EC"/>
-    <w:rPr>
-      <w:rFonts w:ascii="Tahoma" w:hAnsi="Tahoma" w:cs="Tahoma"/>
-      <w:sz w:val="16"/>
-      <w:szCs w:val="16"/>
-    </w:rPr>
-  </w:style>
-  <w:style w:type="paragraph" w:styleId="Citationintense">
-    <w:name w:val="Intense Quote"/>
-    <w:aliases w:val="Bordereau d'appel"/>
-    <w:basedOn w:val="Normal"/>
-    <w:next w:val="Normal"/>
-    <w:link w:val="CitationintenseCar"/>
-    <w:autoRedefine/>
-    <w:uiPriority w:val="30"/>
+    <w:link w:val="YPTexteBleuGrasCar"/>
     <w:qFormat/>
-    <w:rsid w:val="006E59EC"/>
-    <w:pPr>
-      <w:pBdr>
-        <w:top w:val="single" w:sz="4" w:space="10" w:color="4F81BD" w:themeColor="accent1"/>
-        <w:bottom w:val="single" w:sz="4" w:space="10" w:color="4F81BD" w:themeColor="accent1"/>
-      </w:pBdr>
-      <w:spacing w:before="240" w:after="240"/>
-      <w:ind w:left="862" w:right="862"/>
-      <w:jc w:val="center"/>
-    </w:pPr>
-    <w:rPr>
-      <w:i/>
-      <w:iCs/>
-      <w:noProof/>
-      <w:color w:val="4F81BD" w:themeColor="accent1"/>
-      <w:sz w:val="26"/>
-    </w:rPr>
-  </w:style>
-  <w:style w:type="character" w:customStyle="1" w:styleId="CitationintenseCar">
-    <w:name w:val="Citation intense Car"/>
-    <w:aliases w:val="Bordereau d'appel Car"/>
-    <w:basedOn w:val="Policepardfaut"/>
-    <w:link w:val="Citationintense"/>
-    <w:uiPriority w:val="30"/>
-    <w:rsid w:val="006E59EC"/>
-    <w:rPr>
-      <w:rFonts w:asciiTheme="minorHAnsi" w:hAnsiTheme="minorHAnsi"/>
-      <w:i/>
-      <w:iCs/>
-      <w:noProof/>
-      <w:color w:val="4F81BD" w:themeColor="accent1"/>
-      <w:sz w:val="26"/>
-      <w:szCs w:val="24"/>
-    </w:rPr>
-  </w:style>
-  <w:style w:type="paragraph" w:customStyle="1" w:styleId="YPTexte">
-    <w:name w:val="YP_Texte"/>
-    <w:basedOn w:val="Normal"/>
-    <w:link w:val="YPTexteCar"/>
-    <w:qFormat/>
-    <w:rsid w:val="006E59EC"/>
+    <w:rsid w:val="00551090"/>
     <w:pPr>
       <w:overflowPunct w:val="0"/>
       <w:autoSpaceDE w:val="0"/>
@@ -3740,84 +3687,9 @@
     </w:pPr>
     <w:rPr>
       <w:rFonts w:cs="Arial"/>
-      <w:noProof/>
-      <w:sz w:val="22"/>
-      <w:szCs w:val="22"/>
-    </w:rPr>
-  </w:style>
-  <w:style w:type="paragraph" w:customStyle="1" w:styleId="YPtexte0">
-    <w:name w:val="YP_texte"/>
-    <w:basedOn w:val="Normal"/>
-    <w:link w:val="YPtexteCar0"/>
-    <w:autoRedefine/>
-    <w:rsid w:val="006E59EC"/>
-    <w:pPr>
-      <w:overflowPunct w:val="0"/>
-      <w:autoSpaceDE w:val="0"/>
-      <w:autoSpaceDN w:val="0"/>
-      <w:adjustRightInd w:val="0"/>
-      <w:jc w:val="both"/>
-    </w:pPr>
-    <w:rPr>
-      <w:rFonts w:cs="Arial"/>
-      <w:sz w:val="22"/>
-      <w:szCs w:val="22"/>
-    </w:rPr>
-  </w:style>
-  <w:style w:type="character" w:customStyle="1" w:styleId="YPTexteCar">
-    <w:name w:val="YP_Texte Car"/>
-    <w:basedOn w:val="Policepardfaut"/>
-    <w:link w:val="YPTexte"/>
-    <w:rsid w:val="006E59EC"/>
-    <w:rPr>
-      <w:rFonts w:asciiTheme="minorHAnsi" w:hAnsiTheme="minorHAnsi" w:cs="Arial"/>
-      <w:noProof/>
-      <w:sz w:val="22"/>
-      <w:szCs w:val="22"/>
-    </w:rPr>
-  </w:style>
-  <w:style w:type="paragraph" w:customStyle="1" w:styleId="YPTexteGras">
-    <w:name w:val="YP_Texte_Gras"/>
-    <w:basedOn w:val="YPTexte"/>
-    <w:link w:val="YPTexteGrasCar"/>
-    <w:autoRedefine/>
-    <w:qFormat/>
-    <w:rsid w:val="006E59EC"/>
-    <w:rPr>
-      <w:b/>
-    </w:rPr>
-  </w:style>
-  <w:style w:type="character" w:customStyle="1" w:styleId="YPtexteCar0">
-    <w:name w:val="YP_texte Car"/>
-    <w:basedOn w:val="Policepardfaut"/>
-    <w:link w:val="YPtexte0"/>
-    <w:rsid w:val="006E59EC"/>
-    <w:rPr>
-      <w:rFonts w:asciiTheme="minorHAnsi" w:hAnsiTheme="minorHAnsi" w:cs="Arial"/>
-      <w:sz w:val="22"/>
-      <w:szCs w:val="22"/>
-    </w:rPr>
-  </w:style>
-  <w:style w:type="paragraph" w:customStyle="1" w:styleId="YPTexteBleuGras">
-    <w:name w:val="YP_Texte_Bleu_Gras"/>
-    <w:basedOn w:val="YPTexte"/>
-    <w:link w:val="YPTexteBleuGrasCar"/>
-    <w:qFormat/>
-    <w:rsid w:val="006E59EC"/>
-    <w:rPr>
-      <w:b/>
-      <w:color w:val="4F81BD" w:themeColor="accent1"/>
-    </w:rPr>
-  </w:style>
-  <w:style w:type="character" w:customStyle="1" w:styleId="YPTexteGrasCar">
-    <w:name w:val="YP_Texte_Gras Car"/>
-    <w:basedOn w:val="YPTexteCar"/>
-    <w:link w:val="YPTexteGras"/>
-    <w:rsid w:val="006E59EC"/>
-    <w:rPr>
-      <w:rFonts w:asciiTheme="minorHAnsi" w:hAnsiTheme="minorHAnsi" w:cs="Arial"/>
       <w:b/>
       <w:noProof/>
+      <w:color w:val="156082" w:themeColor="accent1"/>
       <w:sz w:val="22"/>
       <w:szCs w:val="22"/>
     </w:rPr>
@@ -3827,24 +3699,34 @@
     <w:basedOn w:val="Citationintense"/>
     <w:link w:val="YPTitreCar"/>
     <w:qFormat/>
-    <w:rsid w:val="006E59EC"/>
+    <w:rsid w:val="00551090"/>
+    <w:pPr>
+      <w:pBdr>
+        <w:top w:val="single" w:sz="4" w:space="10" w:color="156082" w:themeColor="accent1"/>
+        <w:bottom w:val="single" w:sz="4" w:space="10" w:color="156082" w:themeColor="accent1"/>
+      </w:pBdr>
+      <w:spacing w:before="240" w:after="240"/>
+      <w:ind w:left="862" w:right="862"/>
+    </w:pPr>
     <w:rPr>
       <w:b/>
       <w:caps/>
+      <w:noProof/>
+      <w:color w:val="156082" w:themeColor="accent1"/>
       <w:sz w:val="30"/>
       <w:szCs w:val="30"/>
     </w:rPr>
   </w:style>
   <w:style w:type="character" w:customStyle="1" w:styleId="YPTexteBleuGrasCar">
     <w:name w:val="YP_Texte_Bleu_Gras Car"/>
-    <w:basedOn w:val="YPTexteCar"/>
+    <w:basedOn w:val="Policepardfaut"/>
     <w:link w:val="YPTexteBleuGras"/>
-    <w:rsid w:val="006E59EC"/>
+    <w:rsid w:val="00551090"/>
     <w:rPr>
-      <w:rFonts w:asciiTheme="minorHAnsi" w:hAnsiTheme="minorHAnsi" w:cs="Arial"/>
+      <w:rFonts w:cs="Arial"/>
       <w:b/>
       <w:noProof/>
-      <w:color w:val="4F81BD" w:themeColor="accent1"/>
+      <w:color w:val="156082" w:themeColor="accent1"/>
       <w:sz w:val="22"/>
       <w:szCs w:val="22"/>
     </w:rPr>
@@ -3853,13 +3735,18 @@
     <w:name w:val="YP_Tableau_avancé"/>
     <w:basedOn w:val="TableauNormal"/>
     <w:uiPriority w:val="99"/>
-    <w:rsid w:val="006E59EC"/>
+    <w:rsid w:val="00551090"/>
     <w:pPr>
-      <w:spacing w:before="80" w:after="80"/>
+      <w:spacing w:before="80" w:after="80" w:line="240" w:lineRule="auto"/>
       <w:ind w:left="227"/>
     </w:pPr>
     <w:rPr>
-      <w:rFonts w:asciiTheme="minorHAnsi" w:hAnsiTheme="minorHAnsi"/>
+      <w:rFonts w:eastAsia="Times New Roman" w:cs="Times New Roman"/>
+      <w:kern w:val="0"/>
+      <w:sz w:val="20"/>
+      <w:szCs w:val="20"/>
+      <w:lang w:eastAsia="fr-FR"/>
+      <w14:ligatures w14:val="none"/>
     </w:rPr>
     <w:tblPr>
       <w:tblBorders>
@@ -3892,7 +3779,7 @@
           <w:insideH w:val="nil"/>
           <w:insideV w:val="nil"/>
         </w:tcBorders>
-        <w:shd w:val="clear" w:color="auto" w:fill="548DD4" w:themeFill="text2" w:themeFillTint="99"/>
+        <w:shd w:val="clear" w:color="auto" w:fill="2C7FCE" w:themeFill="text2" w:themeFillTint="99"/>
       </w:tcPr>
     </w:tblStylePr>
     <w:tblStylePr w:type="firstCol">
@@ -3918,110 +3805,44 @@
   </w:style>
   <w:style w:type="character" w:customStyle="1" w:styleId="YPTitreCar">
     <w:name w:val="YP_Titre Car"/>
-    <w:basedOn w:val="CitationintenseCar"/>
+    <w:basedOn w:val="Policepardfaut"/>
     <w:link w:val="YPTitre"/>
-    <w:rsid w:val="006E59EC"/>
+    <w:rsid w:val="00551090"/>
     <w:rPr>
-      <w:rFonts w:asciiTheme="minorHAnsi" w:hAnsiTheme="minorHAnsi"/>
       <w:b/>
       <w:i/>
       <w:iCs/>
       <w:caps/>
       <w:noProof/>
-      <w:color w:val="4F81BD" w:themeColor="accent1"/>
+      <w:color w:val="156082" w:themeColor="accent1"/>
       <w:sz w:val="30"/>
       <w:szCs w:val="30"/>
     </w:rPr>
-  </w:style>
-  <w:style w:type="table" w:styleId="Grilledutableau">
-    <w:name w:val="Table Grid"/>
-    <w:basedOn w:val="TableauNormal"/>
-    <w:rsid w:val="006E59EC"/>
-    <w:tblPr>
-      <w:tblBorders>
-        <w:top w:val="single" w:sz="4" w:space="0" w:color="auto"/>
-        <w:left w:val="single" w:sz="4" w:space="0" w:color="auto"/>
-        <w:bottom w:val="single" w:sz="4" w:space="0" w:color="auto"/>
-        <w:right w:val="single" w:sz="4" w:space="0" w:color="auto"/>
-        <w:insideH w:val="single" w:sz="4" w:space="0" w:color="auto"/>
-        <w:insideV w:val="single" w:sz="4" w:space="0" w:color="auto"/>
-      </w:tblBorders>
-    </w:tblPr>
-  </w:style>
-  <w:style w:type="table" w:styleId="TableauGrille1Clair-Accentuation1">
-    <w:name w:val="Grid Table 1 Light Accent 1"/>
-    <w:basedOn w:val="TableauNormal"/>
-    <w:uiPriority w:val="46"/>
-    <w:rsid w:val="006E59EC"/>
-    <w:tblPr>
-      <w:tblStyleRowBandSize w:val="1"/>
-      <w:tblStyleColBandSize w:val="1"/>
-      <w:tblBorders>
-        <w:top w:val="single" w:sz="4" w:space="0" w:color="B8CCE4" w:themeColor="accent1" w:themeTint="66"/>
-        <w:left w:val="single" w:sz="4" w:space="0" w:color="B8CCE4" w:themeColor="accent1" w:themeTint="66"/>
-        <w:bottom w:val="single" w:sz="4" w:space="0" w:color="B8CCE4" w:themeColor="accent1" w:themeTint="66"/>
-        <w:right w:val="single" w:sz="4" w:space="0" w:color="B8CCE4" w:themeColor="accent1" w:themeTint="66"/>
-        <w:insideH w:val="single" w:sz="4" w:space="0" w:color="B8CCE4" w:themeColor="accent1" w:themeTint="66"/>
-        <w:insideV w:val="single" w:sz="4" w:space="0" w:color="B8CCE4" w:themeColor="accent1" w:themeTint="66"/>
-      </w:tblBorders>
-    </w:tblPr>
-    <w:tblStylePr w:type="firstRow">
-      <w:rPr>
-        <w:b/>
-        <w:bCs/>
-      </w:rPr>
-      <w:tblPr/>
-      <w:tcPr>
-        <w:tcBorders>
-          <w:bottom w:val="single" w:sz="12" w:space="0" w:color="95B3D7" w:themeColor="accent1" w:themeTint="99"/>
-        </w:tcBorders>
-      </w:tcPr>
-    </w:tblStylePr>
-    <w:tblStylePr w:type="lastRow">
-      <w:rPr>
-        <w:b/>
-        <w:bCs/>
-      </w:rPr>
-      <w:tblPr/>
-      <w:tcPr>
-        <w:tcBorders>
-          <w:top w:val="double" w:sz="2" w:space="0" w:color="95B3D7" w:themeColor="accent1" w:themeTint="99"/>
-        </w:tcBorders>
-      </w:tcPr>
-    </w:tblStylePr>
-    <w:tblStylePr w:type="firstCol">
-      <w:rPr>
-        <w:b/>
-        <w:bCs/>
-      </w:rPr>
-    </w:tblStylePr>
-    <w:tblStylePr w:type="lastCol">
-      <w:rPr>
-        <w:b/>
-        <w:bCs/>
-      </w:rPr>
-    </w:tblStylePr>
   </w:style>
   <w:style w:type="table" w:customStyle="1" w:styleId="YPTableausimple">
     <w:name w:val="YP_Tableau_simple"/>
     <w:basedOn w:val="TableauNormal"/>
     <w:uiPriority w:val="99"/>
-    <w:rsid w:val="006E59EC"/>
+    <w:rsid w:val="00551090"/>
     <w:pPr>
-      <w:spacing w:before="120" w:after="120"/>
+      <w:spacing w:before="120" w:after="120" w:line="240" w:lineRule="auto"/>
       <w:ind w:left="510"/>
     </w:pPr>
     <w:rPr>
-      <w:rFonts w:asciiTheme="minorHAnsi" w:hAnsiTheme="minorHAnsi"/>
-      <w:color w:val="4F81BD" w:themeColor="accent1"/>
+      <w:rFonts w:eastAsia="Times New Roman" w:cs="Times New Roman"/>
+      <w:color w:val="156082" w:themeColor="accent1"/>
+      <w:kern w:val="0"/>
       <w:sz w:val="22"/>
+      <w:szCs w:val="20"/>
+      <w:lang w:eastAsia="fr-FR"/>
+      <w14:ligatures w14:val="none"/>
     </w:rPr>
     <w:tblPr>
       <w:tblBorders>
-        <w:top w:val="single" w:sz="4" w:space="0" w:color="4F81BD" w:themeColor="accent1"/>
-        <w:left w:val="single" w:sz="4" w:space="0" w:color="4F81BD" w:themeColor="accent1"/>
-        <w:bottom w:val="single" w:sz="4" w:space="0" w:color="4F81BD" w:themeColor="accent1"/>
-        <w:right w:val="single" w:sz="4" w:space="0" w:color="4F81BD" w:themeColor="accent1"/>
+        <w:top w:val="single" w:sz="4" w:space="0" w:color="156082" w:themeColor="accent1"/>
+        <w:left w:val="single" w:sz="4" w:space="0" w:color="156082" w:themeColor="accent1"/>
+        <w:bottom w:val="single" w:sz="4" w:space="0" w:color="156082" w:themeColor="accent1"/>
+        <w:right w:val="single" w:sz="4" w:space="0" w:color="156082" w:themeColor="accent1"/>
       </w:tblBorders>
     </w:tblPr>
     <w:tcPr>
@@ -4039,7 +3860,7 @@
         <w:rFonts w:asciiTheme="minorHAnsi" w:hAnsiTheme="minorHAnsi"/>
         <w:b/>
         <w:sz w:val="22"/>
-        <w:u w:color="4F81BD" w:themeColor="accent1"/>
+        <w:u w:color="156082" w:themeColor="accent1"/>
       </w:rPr>
       <w:tblPr/>
       <w:tcPr>
@@ -4053,7 +3874,7 @@
     <w:link w:val="YPTitreFormationCar"/>
     <w:autoRedefine/>
     <w:qFormat/>
-    <w:rsid w:val="00F52F7E"/>
+    <w:rsid w:val="00551090"/>
     <w:pPr>
       <w:spacing w:before="160"/>
     </w:pPr>
@@ -4067,75 +3888,19 @@
       <w:szCs w:val="28"/>
     </w:rPr>
   </w:style>
-  <w:style w:type="paragraph" w:customStyle="1" w:styleId="YPsoustitresmallcentr">
-    <w:name w:val="YP_sous_titre_small_centré"/>
-    <w:basedOn w:val="Normal"/>
-    <w:link w:val="YPsoustitresmallcentrCar"/>
-    <w:autoRedefine/>
-    <w:qFormat/>
-    <w:rsid w:val="006E59EC"/>
-    <w:pPr>
-      <w:tabs>
-        <w:tab w:val="left" w:pos="11199"/>
-      </w:tabs>
-      <w:jc w:val="center"/>
-    </w:pPr>
-    <w:rPr>
-      <w:i/>
-      <w:color w:val="4F81BD" w:themeColor="accent1"/>
-      <w:sz w:val="22"/>
-      <w:szCs w:val="22"/>
-    </w:rPr>
-  </w:style>
   <w:style w:type="character" w:customStyle="1" w:styleId="YPTitreFormationCar">
     <w:name w:val="YP_Titre_Formation Car"/>
     <w:basedOn w:val="Policepardfaut"/>
     <w:link w:val="YPTitreFormation"/>
-    <w:rsid w:val="00F52F7E"/>
+    <w:rsid w:val="00551090"/>
     <w:rPr>
-      <w:rFonts w:ascii="Poppins" w:eastAsiaTheme="minorHAnsi" w:hAnsi="Poppins" w:cs="Poppins"/>
+      <w:rFonts w:ascii="Poppins" w:hAnsi="Poppins" w:cs="Poppins"/>
       <w:bCs/>
       <w:caps/>
       <w:noProof/>
       <w:color w:val="0A5C81"/>
-      <w:kern w:val="2"/>
       <w:sz w:val="22"/>
       <w:szCs w:val="28"/>
-      <w:lang w:eastAsia="en-US"/>
-      <w14:ligatures w14:val="standardContextual"/>
-    </w:rPr>
-  </w:style>
-  <w:style w:type="character" w:styleId="Accentuation">
-    <w:name w:val="Emphasis"/>
-    <w:basedOn w:val="Policepardfaut"/>
-    <w:qFormat/>
-    <w:rsid w:val="006E59EC"/>
-    <w:rPr>
-      <w:i/>
-      <w:iCs/>
-    </w:rPr>
-  </w:style>
-  <w:style w:type="character" w:customStyle="1" w:styleId="YPsoustitresmallcentrCar">
-    <w:name w:val="YP_sous_titre_small_centré Car"/>
-    <w:basedOn w:val="Policepardfaut"/>
-    <w:link w:val="YPsoustitresmallcentr"/>
-    <w:rsid w:val="006E59EC"/>
-    <w:rPr>
-      <w:rFonts w:asciiTheme="minorHAnsi" w:hAnsiTheme="minorHAnsi"/>
-      <w:i/>
-      <w:color w:val="4F81BD" w:themeColor="accent1"/>
-      <w:sz w:val="22"/>
-      <w:szCs w:val="22"/>
-    </w:rPr>
-  </w:style>
-  <w:style w:type="character" w:styleId="lev">
-    <w:name w:val="Strong"/>
-    <w:basedOn w:val="Policepardfaut"/>
-    <w:qFormat/>
-    <w:rsid w:val="006E59EC"/>
-    <w:rPr>
-      <w:b/>
-      <w:bCs/>
     </w:rPr>
   </w:style>
 </w:styles>
@@ -4152,44 +3917,44 @@
         <a:sysClr val="window" lastClr="FFFFFF"/>
       </a:lt1>
       <a:dk2>
-        <a:srgbClr val="1F497D"/>
+        <a:srgbClr val="0E2841"/>
       </a:dk2>
       <a:lt2>
-        <a:srgbClr val="EEECE1"/>
+        <a:srgbClr val="E8E8E8"/>
       </a:lt2>
       <a:accent1>
-        <a:srgbClr val="4F81BD"/>
+        <a:srgbClr val="156082"/>
       </a:accent1>
       <a:accent2>
-        <a:srgbClr val="C0504D"/>
+        <a:srgbClr val="E97132"/>
       </a:accent2>
       <a:accent3>
-        <a:srgbClr val="9BBB59"/>
+        <a:srgbClr val="196B24"/>
       </a:accent3>
       <a:accent4>
-        <a:srgbClr val="8064A2"/>
+        <a:srgbClr val="0F9ED5"/>
       </a:accent4>
       <a:accent5>
-        <a:srgbClr val="4BACC6"/>
+        <a:srgbClr val="A02B93"/>
       </a:accent5>
       <a:accent6>
-        <a:srgbClr val="F79646"/>
+        <a:srgbClr val="4EA72E"/>
       </a:accent6>
       <a:hlink>
-        <a:srgbClr val="0000FF"/>
+        <a:srgbClr val="467886"/>
       </a:hlink>
       <a:folHlink>
-        <a:srgbClr val="800080"/>
+        <a:srgbClr val="96607D"/>
       </a:folHlink>
     </a:clrScheme>
     <a:fontScheme name="Office">
       <a:majorFont>
-        <a:latin typeface="Cambria"/>
+        <a:latin typeface="Aptos Display" panose="02110004020202020204"/>
         <a:ea typeface=""/>
         <a:cs typeface=""/>
-        <a:font script="Jpan" typeface="ＭＳ ゴシック"/>
+        <a:font script="Jpan" typeface="游ゴシック Light"/>
         <a:font script="Hang" typeface="맑은 고딕"/>
-        <a:font script="Hans" typeface="宋体"/>
+        <a:font script="Hans" typeface="等线 Light"/>
         <a:font script="Hant" typeface="新細明體"/>
         <a:font script="Arab" typeface="Times New Roman"/>
         <a:font script="Hebr" typeface="Times New Roman"/>
@@ -4217,14 +3982,31 @@
         <a:font script="Viet" typeface="Times New Roman"/>
         <a:font script="Uigh" typeface="Microsoft Uighur"/>
         <a:font script="Geor" typeface="Sylfaen"/>
+        <a:font script="Armn" typeface="Arial"/>
+        <a:font script="Bugi" typeface="Leelawadee UI"/>
+        <a:font script="Bopo" typeface="Microsoft JhengHei"/>
+        <a:font script="Java" typeface="Javanese Text"/>
+        <a:font script="Lisu" typeface="Segoe UI"/>
+        <a:font script="Mymr" typeface="Myanmar Text"/>
+        <a:font script="Nkoo" typeface="Ebrima"/>
+        <a:font script="Olck" typeface="Nirmala UI"/>
+        <a:font script="Osma" typeface="Ebrima"/>
+        <a:font script="Phag" typeface="Phagspa"/>
+        <a:font script="Syrn" typeface="Estrangelo Edessa"/>
+        <a:font script="Syrj" typeface="Estrangelo Edessa"/>
+        <a:font script="Syre" typeface="Estrangelo Edessa"/>
+        <a:font script="Sora" typeface="Nirmala UI"/>
+        <a:font script="Tale" typeface="Microsoft Tai Le"/>
+        <a:font script="Talu" typeface="Microsoft New Tai Lue"/>
+        <a:font script="Tfng" typeface="Ebrima"/>
       </a:majorFont>
       <a:minorFont>
-        <a:latin typeface="Calibri"/>
+        <a:latin typeface="Aptos" panose="02110004020202020204"/>
         <a:ea typeface=""/>
         <a:cs typeface=""/>
-        <a:font script="Jpan" typeface="ＭＳ 明朝"/>
+        <a:font script="Jpan" typeface="游明朝"/>
         <a:font script="Hang" typeface="맑은 고딕"/>
-        <a:font script="Hans" typeface="宋体"/>
+        <a:font script="Hans" typeface="等线"/>
         <a:font script="Hant" typeface="新細明體"/>
         <a:font script="Arab" typeface="Arial"/>
         <a:font script="Hebr" typeface="Arial"/>
@@ -4252,6 +4034,23 @@
         <a:font script="Viet" typeface="Arial"/>
         <a:font script="Uigh" typeface="Microsoft Uighur"/>
         <a:font script="Geor" typeface="Sylfaen"/>
+        <a:font script="Armn" typeface="Arial"/>
+        <a:font script="Bugi" typeface="Leelawadee UI"/>
+        <a:font script="Bopo" typeface="Microsoft JhengHei"/>
+        <a:font script="Java" typeface="Javanese Text"/>
+        <a:font script="Lisu" typeface="Segoe UI"/>
+        <a:font script="Mymr" typeface="Myanmar Text"/>
+        <a:font script="Nkoo" typeface="Ebrima"/>
+        <a:font script="Olck" typeface="Nirmala UI"/>
+        <a:font script="Osma" typeface="Ebrima"/>
+        <a:font script="Phag" typeface="Phagspa"/>
+        <a:font script="Syrn" typeface="Estrangelo Edessa"/>
+        <a:font script="Syrj" typeface="Estrangelo Edessa"/>
+        <a:font script="Syre" typeface="Estrangelo Edessa"/>
+        <a:font script="Sora" typeface="Nirmala UI"/>
+        <a:font script="Tale" typeface="Microsoft Tai Le"/>
+        <a:font script="Talu" typeface="Microsoft New Tai Lue"/>
+        <a:font script="Tfng" typeface="Ebrima"/>
       </a:minorFont>
     </a:fontScheme>
     <a:fmtScheme name="Office">
@@ -4263,165 +4062,141 @@
           <a:gsLst>
             <a:gs pos="0">
               <a:schemeClr val="phClr">
-                <a:tint val="50000"/>
-                <a:satMod val="300000"/>
+                <a:lumMod val="110000"/>
+                <a:satMod val="105000"/>
+                <a:tint val="67000"/>
               </a:schemeClr>
             </a:gs>
-            <a:gs pos="35000">
+            <a:gs pos="50000">
               <a:schemeClr val="phClr">
-                <a:tint val="37000"/>
-                <a:satMod val="300000"/>
+                <a:lumMod val="105000"/>
+                <a:satMod val="103000"/>
+                <a:tint val="73000"/>
               </a:schemeClr>
             </a:gs>
             <a:gs pos="100000">
               <a:schemeClr val="phClr">
-                <a:tint val="15000"/>
-                <a:satMod val="350000"/>
+                <a:lumMod val="105000"/>
+                <a:satMod val="109000"/>
+                <a:tint val="81000"/>
               </a:schemeClr>
             </a:gs>
           </a:gsLst>
-          <a:lin ang="16200000" scaled="1"/>
+          <a:lin ang="5400000" scaled="0"/>
         </a:gradFill>
         <a:gradFill rotWithShape="1">
           <a:gsLst>
             <a:gs pos="0">
               <a:schemeClr val="phClr">
-                <a:shade val="51000"/>
-                <a:satMod val="130000"/>
+                <a:satMod val="103000"/>
+                <a:lumMod val="102000"/>
+                <a:tint val="94000"/>
               </a:schemeClr>
             </a:gs>
-            <a:gs pos="80000">
+            <a:gs pos="50000">
               <a:schemeClr val="phClr">
-                <a:shade val="93000"/>
-                <a:satMod val="130000"/>
+                <a:satMod val="110000"/>
+                <a:lumMod val="100000"/>
+                <a:shade val="100000"/>
               </a:schemeClr>
             </a:gs>
             <a:gs pos="100000">
               <a:schemeClr val="phClr">
-                <a:shade val="94000"/>
-                <a:satMod val="135000"/>
+                <a:lumMod val="99000"/>
+                <a:satMod val="120000"/>
+                <a:shade val="78000"/>
               </a:schemeClr>
             </a:gs>
           </a:gsLst>
-          <a:lin ang="16200000" scaled="0"/>
+          <a:lin ang="5400000" scaled="0"/>
         </a:gradFill>
       </a:fillStyleLst>
       <a:lnStyleLst>
-        <a:ln w="9525" cap="flat" cmpd="sng" algn="ctr">
-          <a:solidFill>
-            <a:schemeClr val="phClr">
-              <a:shade val="95000"/>
-              <a:satMod val="105000"/>
-            </a:schemeClr>
-          </a:solidFill>
-          <a:prstDash val="solid"/>
-        </a:ln>
-        <a:ln w="25400" cap="flat" cmpd="sng" algn="ctr">
+        <a:ln w="6350" cap="flat" cmpd="sng" algn="ctr">
           <a:solidFill>
             <a:schemeClr val="phClr"/>
           </a:solidFill>
           <a:prstDash val="solid"/>
+          <a:miter lim="800000"/>
         </a:ln>
-        <a:ln w="38100" cap="flat" cmpd="sng" algn="ctr">
+        <a:ln w="12700" cap="flat" cmpd="sng" algn="ctr">
           <a:solidFill>
             <a:schemeClr val="phClr"/>
           </a:solidFill>
           <a:prstDash val="solid"/>
+          <a:miter lim="800000"/>
+        </a:ln>
+        <a:ln w="19050" cap="flat" cmpd="sng" algn="ctr">
+          <a:solidFill>
+            <a:schemeClr val="phClr"/>
+          </a:solidFill>
+          <a:prstDash val="solid"/>
+          <a:miter lim="800000"/>
         </a:ln>
       </a:lnStyleLst>
       <a:effectStyleLst>
         <a:effectStyle>
+          <a:effectLst/>
+        </a:effectStyle>
+        <a:effectStyle>
+          <a:effectLst/>
+        </a:effectStyle>
+        <a:effectStyle>
           <a:effectLst>
-            <a:outerShdw blurRad="40000" dist="20000" dir="5400000" rotWithShape="0">
+            <a:outerShdw blurRad="57150" dist="19050" dir="5400000" algn="ctr" rotWithShape="0">
               <a:srgbClr val="000000">
-                <a:alpha val="38000"/>
+                <a:alpha val="63000"/>
               </a:srgbClr>
             </a:outerShdw>
           </a:effectLst>
-        </a:effectStyle>
-        <a:effectStyle>
-          <a:effectLst>
-            <a:outerShdw blurRad="40000" dist="23000" dir="5400000" rotWithShape="0">
-              <a:srgbClr val="000000">
-                <a:alpha val="35000"/>
-              </a:srgbClr>
-            </a:outerShdw>
-          </a:effectLst>
-        </a:effectStyle>
-        <a:effectStyle>
-          <a:effectLst>
-            <a:outerShdw blurRad="40000" dist="23000" dir="5400000" rotWithShape="0">
-              <a:srgbClr val="000000">
-                <a:alpha val="35000"/>
-              </a:srgbClr>
-            </a:outerShdw>
-          </a:effectLst>
-          <a:scene3d>
-            <a:camera prst="orthographicFront">
-              <a:rot lat="0" lon="0" rev="0"/>
-            </a:camera>
-            <a:lightRig rig="threePt" dir="t">
-              <a:rot lat="0" lon="0" rev="1200000"/>
-            </a:lightRig>
-          </a:scene3d>
-          <a:sp3d>
-            <a:bevelT w="63500" h="25400"/>
-          </a:sp3d>
         </a:effectStyle>
       </a:effectStyleLst>
       <a:bgFillStyleLst>
         <a:solidFill>
           <a:schemeClr val="phClr"/>
         </a:solidFill>
+        <a:solidFill>
+          <a:schemeClr val="phClr">
+            <a:tint val="95000"/>
+            <a:satMod val="170000"/>
+          </a:schemeClr>
+        </a:solidFill>
         <a:gradFill rotWithShape="1">
           <a:gsLst>
             <a:gs pos="0">
               <a:schemeClr val="phClr">
-                <a:tint val="40000"/>
-                <a:satMod val="350000"/>
+                <a:tint val="93000"/>
+                <a:satMod val="150000"/>
+                <a:shade val="98000"/>
+                <a:lumMod val="102000"/>
               </a:schemeClr>
             </a:gs>
-            <a:gs pos="40000">
+            <a:gs pos="50000">
               <a:schemeClr val="phClr">
-                <a:tint val="45000"/>
-                <a:shade val="99000"/>
-                <a:satMod val="350000"/>
+                <a:tint val="98000"/>
+                <a:satMod val="130000"/>
+                <a:shade val="90000"/>
+                <a:lumMod val="103000"/>
               </a:schemeClr>
             </a:gs>
             <a:gs pos="100000">
               <a:schemeClr val="phClr">
-                <a:shade val="20000"/>
-                <a:satMod val="255000"/>
+                <a:shade val="63000"/>
+                <a:satMod val="120000"/>
               </a:schemeClr>
             </a:gs>
           </a:gsLst>
-          <a:path path="circle">
-            <a:fillToRect l="50000" t="-80000" r="50000" b="180000"/>
-          </a:path>
-        </a:gradFill>
-        <a:gradFill rotWithShape="1">
-          <a:gsLst>
-            <a:gs pos="0">
-              <a:schemeClr val="phClr">
-                <a:tint val="80000"/>
-                <a:satMod val="300000"/>
-              </a:schemeClr>
-            </a:gs>
-            <a:gs pos="100000">
-              <a:schemeClr val="phClr">
-                <a:shade val="30000"/>
-                <a:satMod val="200000"/>
-              </a:schemeClr>
-            </a:gs>
-          </a:gsLst>
-          <a:path path="circle">
-            <a:fillToRect l="50000" t="50000" r="50000" b="50000"/>
-          </a:path>
+          <a:lin ang="5400000" scaled="0"/>
         </a:gradFill>
       </a:bgFillStyleLst>
     </a:fmtScheme>
   </a:themeElements>
   <a:objectDefaults/>
   <a:extraClrSchemeLst/>
+  <a:extLst>
+    <a:ext uri="{05A4C25C-085E-4340-85A3-A5531E510DB2}">
+      <thm15:themeFamily xmlns:thm15="http://schemas.microsoft.com/office/thememl/2012/main" name="Office Theme" id="{2E142A2C-CD16-42D6-873A-C26D2A0506FA}" vid="{1BDDFF52-6CD6-40A5-AB3C-68EB2F1E4D0A}"/>
+    </a:ext>
+  </a:extLst>
 </a:theme>
 </file>
</xml_diff>